<commit_message>
Ajout 2e tableau liste_des_risques
</commit_message>
<xml_diff>
--- a/Documents/Documentation/4_Liste_des_risques/Liste_des_risques_V4.docx
+++ b/Documents/Documentation/4_Liste_des_risques/Liste_des_risques_V4.docx
@@ -1356,6 +1356,12 @@
                 <w:rFonts w:ascii="Century Gothic" w:hAnsi="Century Gothic" w:cs="Aharoni"/>
               </w:rPr>
             </w:pPr>
+            <w:r>
+              <w:rPr>
+                <w:rFonts w:ascii="Century Gothic" w:hAnsi="Century Gothic" w:cs="Aharoni"/>
+              </w:rPr>
+              <w:t>15.03.2022</w:t>
+            </w:r>
           </w:p>
         </w:tc>
         <w:tc>
@@ -1371,6 +1377,12 @@
                 <w:rFonts w:ascii="Century Gothic" w:hAnsi="Century Gothic" w:cs="Aharoni"/>
               </w:rPr>
             </w:pPr>
+            <w:r>
+              <w:rPr>
+                <w:rFonts w:ascii="Century Gothic" w:hAnsi="Century Gothic" w:cs="Aharoni"/>
+              </w:rPr>
+              <w:t>Correction fautes d’orthographe</w:t>
+            </w:r>
           </w:p>
         </w:tc>
         <w:tc>
@@ -1400,6 +1412,12 @@
                 <w:rFonts w:ascii="Century Gothic" w:hAnsi="Century Gothic" w:cs="Aharoni"/>
               </w:rPr>
             </w:pPr>
+            <w:r>
+              <w:rPr>
+                <w:rFonts w:ascii="Century Gothic" w:hAnsi="Century Gothic" w:cs="Aharoni"/>
+              </w:rPr>
+              <w:t>AM</w:t>
+            </w:r>
           </w:p>
         </w:tc>
       </w:tr>
@@ -1551,8 +1569,12 @@
     <w:p>
       <w:pPr>
         <w:sectPr>
-          <w:headerReference w:type="default" r:id="rId11"/>
-          <w:footerReference w:type="default" r:id="rId12"/>
+          <w:headerReference w:type="even" r:id="rId11"/>
+          <w:headerReference w:type="default" r:id="rId12"/>
+          <w:footerReference w:type="even" r:id="rId13"/>
+          <w:footerReference w:type="default" r:id="rId14"/>
+          <w:headerReference w:type="first" r:id="rId15"/>
+          <w:footerReference w:type="first" r:id="rId16"/>
           <w:type w:val="continuous"/>
           <w:pgSz w:w="12240" w:h="15840" w:code="1"/>
           <w:pgMar w:top="1134" w:right="1134" w:bottom="1134" w:left="1701" w:header="709" w:footer="709" w:gutter="0"/>
@@ -1882,6 +1904,7 @@
           <w:p>
             <w:pPr>
               <w:pStyle w:val="Text-st"/>
+              <w:spacing w:after="120" w:line="240" w:lineRule="auto"/>
               <w:jc w:val="left"/>
               <w:rPr>
                 <w:sz w:val="20"/>
@@ -1905,6 +1928,7 @@
           <w:p>
             <w:pPr>
               <w:pStyle w:val="Text-st"/>
+              <w:spacing w:after="120" w:line="240" w:lineRule="auto"/>
               <w:jc w:val="center"/>
               <w:rPr>
                 <w:sz w:val="22"/>
@@ -1930,6 +1954,7 @@
           <w:p>
             <w:pPr>
               <w:pStyle w:val="Text-st"/>
+              <w:spacing w:after="120" w:line="240" w:lineRule="auto"/>
               <w:jc w:val="center"/>
               <w:rPr>
                 <w:sz w:val="22"/>
@@ -1955,6 +1980,7 @@
           <w:p>
             <w:pPr>
               <w:pStyle w:val="Text-st"/>
+              <w:spacing w:after="120" w:line="240" w:lineRule="auto"/>
               <w:jc w:val="center"/>
               <w:rPr>
                 <w:sz w:val="22"/>
@@ -1980,6 +2006,7 @@
           <w:p>
             <w:pPr>
               <w:pStyle w:val="Text-st"/>
+              <w:spacing w:after="120" w:line="240" w:lineRule="auto"/>
               <w:rPr>
                 <w:sz w:val="20"/>
                 <w:szCs w:val="20"/>
@@ -2020,6 +2047,7 @@
           <w:p>
             <w:pPr>
               <w:pStyle w:val="Text-st"/>
+              <w:spacing w:after="120" w:line="240" w:lineRule="auto"/>
               <w:jc w:val="left"/>
               <w:rPr>
                 <w:sz w:val="20"/>
@@ -2043,6 +2071,7 @@
           <w:p>
             <w:pPr>
               <w:pStyle w:val="Text-st"/>
+              <w:spacing w:after="120" w:line="240" w:lineRule="auto"/>
               <w:jc w:val="center"/>
               <w:rPr>
                 <w:sz w:val="22"/>
@@ -2068,6 +2097,7 @@
           <w:p>
             <w:pPr>
               <w:pStyle w:val="Text-st"/>
+              <w:spacing w:after="120" w:line="240" w:lineRule="auto"/>
               <w:jc w:val="center"/>
               <w:rPr>
                 <w:sz w:val="22"/>
@@ -2093,6 +2123,7 @@
           <w:p>
             <w:pPr>
               <w:pStyle w:val="Text-st"/>
+              <w:spacing w:after="120" w:line="240" w:lineRule="auto"/>
               <w:jc w:val="center"/>
               <w:rPr>
                 <w:sz w:val="22"/>
@@ -2118,6 +2149,7 @@
           <w:p>
             <w:pPr>
               <w:pStyle w:val="Text-st"/>
+              <w:spacing w:after="120" w:line="240" w:lineRule="auto"/>
               <w:rPr>
                 <w:sz w:val="20"/>
                 <w:szCs w:val="20"/>
@@ -2158,6 +2190,7 @@
           <w:p>
             <w:pPr>
               <w:pStyle w:val="Text-st"/>
+              <w:spacing w:after="120" w:line="240" w:lineRule="auto"/>
               <w:jc w:val="left"/>
               <w:rPr>
                 <w:sz w:val="20"/>
@@ -2181,6 +2214,7 @@
           <w:p>
             <w:pPr>
               <w:pStyle w:val="Text-st"/>
+              <w:spacing w:after="120" w:line="240" w:lineRule="auto"/>
               <w:jc w:val="center"/>
               <w:rPr>
                 <w:sz w:val="22"/>
@@ -2206,6 +2240,7 @@
           <w:p>
             <w:pPr>
               <w:pStyle w:val="Text-st"/>
+              <w:spacing w:after="120" w:line="240" w:lineRule="auto"/>
               <w:jc w:val="center"/>
               <w:rPr>
                 <w:sz w:val="22"/>
@@ -2231,6 +2266,7 @@
           <w:p>
             <w:pPr>
               <w:pStyle w:val="Text-st"/>
+              <w:spacing w:after="120" w:line="240" w:lineRule="auto"/>
               <w:jc w:val="center"/>
               <w:rPr>
                 <w:sz w:val="22"/>
@@ -2256,6 +2292,7 @@
           <w:p>
             <w:pPr>
               <w:pStyle w:val="Text-st"/>
+              <w:spacing w:after="120" w:line="240" w:lineRule="auto"/>
               <w:rPr>
                 <w:sz w:val="20"/>
                 <w:szCs w:val="20"/>
@@ -2296,6 +2333,7 @@
           <w:p>
             <w:pPr>
               <w:pStyle w:val="Text-st"/>
+              <w:spacing w:after="120" w:line="240" w:lineRule="auto"/>
               <w:jc w:val="left"/>
               <w:rPr>
                 <w:sz w:val="20"/>
@@ -2319,6 +2357,7 @@
           <w:p>
             <w:pPr>
               <w:pStyle w:val="Text-st"/>
+              <w:spacing w:after="120" w:line="240" w:lineRule="auto"/>
               <w:jc w:val="center"/>
               <w:rPr>
                 <w:sz w:val="22"/>
@@ -2344,6 +2383,7 @@
           <w:p>
             <w:pPr>
               <w:pStyle w:val="Text-st"/>
+              <w:spacing w:after="120" w:line="240" w:lineRule="auto"/>
               <w:jc w:val="center"/>
               <w:rPr>
                 <w:sz w:val="22"/>
@@ -2369,6 +2409,7 @@
           <w:p>
             <w:pPr>
               <w:pStyle w:val="Text-st"/>
+              <w:spacing w:after="120" w:line="240" w:lineRule="auto"/>
               <w:jc w:val="center"/>
               <w:rPr>
                 <w:sz w:val="22"/>
@@ -2394,6 +2435,7 @@
           <w:p>
             <w:pPr>
               <w:pStyle w:val="Text-st"/>
+              <w:spacing w:after="120" w:line="240" w:lineRule="auto"/>
               <w:rPr>
                 <w:sz w:val="20"/>
                 <w:szCs w:val="20"/>
@@ -2434,6 +2476,7 @@
           <w:p>
             <w:pPr>
               <w:pStyle w:val="Text-st"/>
+              <w:spacing w:after="120" w:line="240" w:lineRule="auto"/>
               <w:jc w:val="left"/>
               <w:rPr>
                 <w:sz w:val="20"/>
@@ -2457,6 +2500,7 @@
           <w:p>
             <w:pPr>
               <w:pStyle w:val="Text-st"/>
+              <w:spacing w:after="120" w:line="240" w:lineRule="auto"/>
               <w:jc w:val="center"/>
               <w:rPr>
                 <w:sz w:val="22"/>
@@ -2482,6 +2526,7 @@
           <w:p>
             <w:pPr>
               <w:pStyle w:val="Text-st"/>
+              <w:spacing w:after="120" w:line="240" w:lineRule="auto"/>
               <w:jc w:val="center"/>
               <w:rPr>
                 <w:sz w:val="22"/>
@@ -2507,6 +2552,7 @@
           <w:p>
             <w:pPr>
               <w:pStyle w:val="Text-st"/>
+              <w:spacing w:after="120" w:line="240" w:lineRule="auto"/>
               <w:jc w:val="center"/>
               <w:rPr>
                 <w:sz w:val="22"/>
@@ -2532,6 +2578,7 @@
           <w:p>
             <w:pPr>
               <w:pStyle w:val="Text-st"/>
+              <w:spacing w:after="120" w:line="240" w:lineRule="auto"/>
               <w:rPr>
                 <w:sz w:val="20"/>
                 <w:szCs w:val="20"/>
@@ -2572,6 +2619,7 @@
           <w:p>
             <w:pPr>
               <w:pStyle w:val="Text-st"/>
+              <w:spacing w:after="120" w:line="240" w:lineRule="auto"/>
               <w:jc w:val="left"/>
               <w:rPr>
                 <w:sz w:val="20"/>
@@ -2595,6 +2643,7 @@
           <w:p>
             <w:pPr>
               <w:pStyle w:val="Text-st"/>
+              <w:spacing w:after="120" w:line="240" w:lineRule="auto"/>
               <w:jc w:val="center"/>
               <w:rPr>
                 <w:sz w:val="22"/>
@@ -2620,6 +2669,7 @@
           <w:p>
             <w:pPr>
               <w:pStyle w:val="Text-st"/>
+              <w:spacing w:after="120" w:line="240" w:lineRule="auto"/>
               <w:jc w:val="center"/>
               <w:rPr>
                 <w:sz w:val="22"/>
@@ -2645,6 +2695,7 @@
           <w:p>
             <w:pPr>
               <w:pStyle w:val="Text-st"/>
+              <w:spacing w:after="120" w:line="240" w:lineRule="auto"/>
               <w:jc w:val="center"/>
               <w:rPr>
                 <w:sz w:val="22"/>
@@ -2670,6 +2721,7 @@
           <w:p>
             <w:pPr>
               <w:pStyle w:val="Text-st"/>
+              <w:spacing w:after="120" w:line="240" w:lineRule="auto"/>
               <w:rPr>
                 <w:sz w:val="20"/>
                 <w:szCs w:val="20"/>
@@ -2710,6 +2762,7 @@
           <w:p>
             <w:pPr>
               <w:pStyle w:val="Text-st"/>
+              <w:spacing w:after="120" w:line="240" w:lineRule="auto"/>
               <w:jc w:val="left"/>
               <w:rPr>
                 <w:sz w:val="20"/>
@@ -2733,6 +2786,7 @@
           <w:p>
             <w:pPr>
               <w:pStyle w:val="Text-st"/>
+              <w:spacing w:after="120" w:line="240" w:lineRule="auto"/>
               <w:jc w:val="center"/>
               <w:rPr>
                 <w:rFonts w:ascii="Calibri" w:hAnsi="Calibri" w:cs="Calibri"/>
@@ -2762,6 +2816,7 @@
           <w:p>
             <w:pPr>
               <w:pStyle w:val="Text-st"/>
+              <w:spacing w:after="120" w:line="240" w:lineRule="auto"/>
               <w:jc w:val="center"/>
               <w:rPr>
                 <w:rFonts w:ascii="Calibri" w:hAnsi="Calibri" w:cs="Calibri"/>
@@ -2791,6 +2846,7 @@
           <w:p>
             <w:pPr>
               <w:pStyle w:val="Text-st"/>
+              <w:spacing w:after="120" w:line="240" w:lineRule="auto"/>
               <w:jc w:val="center"/>
               <w:rPr>
                 <w:rFonts w:ascii="Calibri" w:hAnsi="Calibri" w:cs="Calibri"/>
@@ -2820,6 +2876,7 @@
           <w:p>
             <w:pPr>
               <w:pStyle w:val="Text-st"/>
+              <w:spacing w:after="120" w:line="240" w:lineRule="auto"/>
               <w:rPr>
                 <w:sz w:val="20"/>
                 <w:szCs w:val="20"/>
@@ -2860,6 +2917,7 @@
           <w:p>
             <w:pPr>
               <w:pStyle w:val="Text-st"/>
+              <w:spacing w:after="120" w:line="240" w:lineRule="auto"/>
               <w:jc w:val="left"/>
               <w:rPr>
                 <w:sz w:val="20"/>
@@ -2883,6 +2941,7 @@
           <w:p>
             <w:pPr>
               <w:pStyle w:val="Text-st"/>
+              <w:spacing w:after="120" w:line="240" w:lineRule="auto"/>
               <w:jc w:val="center"/>
               <w:rPr>
                 <w:rFonts w:ascii="Calibri" w:hAnsi="Calibri" w:cs="Calibri"/>
@@ -2912,6 +2971,7 @@
           <w:p>
             <w:pPr>
               <w:pStyle w:val="Text-st"/>
+              <w:spacing w:after="120" w:line="240" w:lineRule="auto"/>
               <w:jc w:val="center"/>
               <w:rPr>
                 <w:rFonts w:ascii="Calibri" w:hAnsi="Calibri" w:cs="Calibri"/>
@@ -2941,6 +3001,7 @@
           <w:p>
             <w:pPr>
               <w:pStyle w:val="Text-st"/>
+              <w:spacing w:after="120" w:line="240" w:lineRule="auto"/>
               <w:jc w:val="center"/>
               <w:rPr>
                 <w:rFonts w:ascii="Calibri" w:hAnsi="Calibri" w:cs="Calibri"/>
@@ -2970,7 +3031,7 @@
           <w:p>
             <w:pPr>
               <w:pStyle w:val="Text-st"/>
-              <w:spacing w:after="60"/>
+              <w:spacing w:after="120" w:line="240" w:lineRule="auto"/>
               <w:rPr>
                 <w:sz w:val="20"/>
                 <w:szCs w:val="20"/>
@@ -2987,6 +3048,7 @@
           <w:p>
             <w:pPr>
               <w:pStyle w:val="Text-st"/>
+              <w:spacing w:after="120" w:line="240" w:lineRule="auto"/>
               <w:rPr>
                 <w:sz w:val="20"/>
                 <w:szCs w:val="20"/>
@@ -3037,6 +3099,7 @@
           <w:p>
             <w:pPr>
               <w:pStyle w:val="Text-st"/>
+              <w:spacing w:after="120" w:line="240" w:lineRule="auto"/>
               <w:rPr>
                 <w:sz w:val="20"/>
                 <w:szCs w:val="20"/>
@@ -3051,6 +3114,7 @@
           <w:p>
             <w:pPr>
               <w:pStyle w:val="Text-st"/>
+              <w:spacing w:after="120" w:line="240" w:lineRule="auto"/>
               <w:rPr>
                 <w:sz w:val="22"/>
               </w:rPr>
@@ -3064,6 +3128,7 @@
           <w:p>
             <w:pPr>
               <w:pStyle w:val="Text-st"/>
+              <w:spacing w:after="120" w:line="240" w:lineRule="auto"/>
               <w:rPr>
                 <w:sz w:val="22"/>
               </w:rPr>
@@ -3077,6 +3142,7 @@
           <w:p>
             <w:pPr>
               <w:pStyle w:val="Text-st"/>
+              <w:spacing w:after="120" w:line="240" w:lineRule="auto"/>
               <w:rPr>
                 <w:sz w:val="22"/>
               </w:rPr>
@@ -3090,6 +3156,7 @@
           <w:p>
             <w:pPr>
               <w:pStyle w:val="Text-st"/>
+              <w:spacing w:after="120" w:line="240" w:lineRule="auto"/>
               <w:rPr>
                 <w:sz w:val="20"/>
                 <w:szCs w:val="20"/>
@@ -3123,6 +3190,7 @@
           <w:p>
             <w:pPr>
               <w:pStyle w:val="Text-st"/>
+              <w:spacing w:after="120" w:line="240" w:lineRule="auto"/>
               <w:jc w:val="left"/>
               <w:rPr>
                 <w:sz w:val="20"/>
@@ -3146,6 +3214,7 @@
           <w:p>
             <w:pPr>
               <w:pStyle w:val="Text-st"/>
+              <w:spacing w:after="120" w:line="240" w:lineRule="auto"/>
               <w:jc w:val="center"/>
               <w:rPr>
                 <w:sz w:val="22"/>
@@ -3171,6 +3240,7 @@
           <w:p>
             <w:pPr>
               <w:pStyle w:val="Text-st"/>
+              <w:spacing w:after="120" w:line="240" w:lineRule="auto"/>
               <w:jc w:val="center"/>
               <w:rPr>
                 <w:sz w:val="22"/>
@@ -3196,6 +3266,7 @@
           <w:p>
             <w:pPr>
               <w:pStyle w:val="Text-st"/>
+              <w:spacing w:after="120" w:line="240" w:lineRule="auto"/>
               <w:jc w:val="center"/>
               <w:rPr>
                 <w:sz w:val="22"/>
@@ -3221,6 +3292,7 @@
           <w:p>
             <w:pPr>
               <w:pStyle w:val="Text-st"/>
+              <w:spacing w:after="120" w:line="240" w:lineRule="auto"/>
               <w:jc w:val="left"/>
               <w:rPr>
                 <w:sz w:val="20"/>
@@ -3262,6 +3334,7 @@
           <w:p>
             <w:pPr>
               <w:pStyle w:val="Text-st"/>
+              <w:spacing w:after="120" w:line="240" w:lineRule="auto"/>
               <w:jc w:val="left"/>
               <w:rPr>
                 <w:sz w:val="20"/>
@@ -3285,6 +3358,7 @@
           <w:p>
             <w:pPr>
               <w:pStyle w:val="Text-st"/>
+              <w:spacing w:after="120" w:line="240" w:lineRule="auto"/>
               <w:jc w:val="center"/>
               <w:rPr>
                 <w:sz w:val="22"/>
@@ -3310,6 +3384,7 @@
           <w:p>
             <w:pPr>
               <w:pStyle w:val="Text-st"/>
+              <w:spacing w:after="120" w:line="240" w:lineRule="auto"/>
               <w:jc w:val="center"/>
               <w:rPr>
                 <w:sz w:val="22"/>
@@ -3335,6 +3410,7 @@
           <w:p>
             <w:pPr>
               <w:pStyle w:val="Text-st"/>
+              <w:spacing w:after="120" w:line="240" w:lineRule="auto"/>
               <w:jc w:val="center"/>
               <w:rPr>
                 <w:sz w:val="22"/>
@@ -3360,6 +3436,7 @@
           <w:p>
             <w:pPr>
               <w:pStyle w:val="Text-st"/>
+              <w:spacing w:after="120" w:line="240" w:lineRule="auto"/>
               <w:jc w:val="left"/>
               <w:rPr>
                 <w:sz w:val="20"/>
@@ -3401,6 +3478,7 @@
           <w:p>
             <w:pPr>
               <w:pStyle w:val="Text-st"/>
+              <w:spacing w:after="120" w:line="240" w:lineRule="auto"/>
               <w:jc w:val="left"/>
               <w:rPr>
                 <w:sz w:val="20"/>
@@ -3424,6 +3502,7 @@
           <w:p>
             <w:pPr>
               <w:pStyle w:val="Text-st"/>
+              <w:spacing w:after="120" w:line="240" w:lineRule="auto"/>
               <w:jc w:val="center"/>
               <w:rPr>
                 <w:sz w:val="22"/>
@@ -3449,6 +3528,7 @@
           <w:p>
             <w:pPr>
               <w:pStyle w:val="Text-st"/>
+              <w:spacing w:after="120" w:line="240" w:lineRule="auto"/>
               <w:jc w:val="center"/>
               <w:rPr>
                 <w:sz w:val="22"/>
@@ -3474,6 +3554,7 @@
           <w:p>
             <w:pPr>
               <w:pStyle w:val="Text-st"/>
+              <w:spacing w:after="120" w:line="240" w:lineRule="auto"/>
               <w:jc w:val="center"/>
               <w:rPr>
                 <w:sz w:val="22"/>
@@ -3499,6 +3580,7 @@
           <w:p>
             <w:pPr>
               <w:pStyle w:val="Text-st"/>
+              <w:spacing w:after="120" w:line="240" w:lineRule="auto"/>
               <w:jc w:val="left"/>
               <w:rPr>
                 <w:sz w:val="20"/>
@@ -3564,6 +3646,7 @@
           <w:p>
             <w:pPr>
               <w:pStyle w:val="Text-st"/>
+              <w:spacing w:after="120" w:line="240" w:lineRule="auto"/>
               <w:rPr>
                 <w:sz w:val="20"/>
                 <w:szCs w:val="20"/>
@@ -3578,6 +3661,7 @@
           <w:p>
             <w:pPr>
               <w:pStyle w:val="Text-st"/>
+              <w:spacing w:after="120" w:line="240" w:lineRule="auto"/>
               <w:rPr>
                 <w:sz w:val="22"/>
               </w:rPr>
@@ -3591,6 +3675,7 @@
           <w:p>
             <w:pPr>
               <w:pStyle w:val="Text-st"/>
+              <w:spacing w:after="120" w:line="240" w:lineRule="auto"/>
               <w:rPr>
                 <w:sz w:val="22"/>
               </w:rPr>
@@ -3604,6 +3689,7 @@
           <w:p>
             <w:pPr>
               <w:pStyle w:val="Text-st"/>
+              <w:spacing w:after="120" w:line="240" w:lineRule="auto"/>
               <w:rPr>
                 <w:sz w:val="22"/>
               </w:rPr>
@@ -3617,6 +3703,7 @@
           <w:p>
             <w:pPr>
               <w:pStyle w:val="Text-st"/>
+              <w:spacing w:after="120" w:line="240" w:lineRule="auto"/>
               <w:rPr>
                 <w:sz w:val="20"/>
                 <w:szCs w:val="20"/>
@@ -3650,6 +3737,7 @@
           <w:p>
             <w:pPr>
               <w:pStyle w:val="Text-st"/>
+              <w:spacing w:after="120" w:line="240" w:lineRule="auto"/>
               <w:rPr>
                 <w:sz w:val="20"/>
                 <w:szCs w:val="20"/>
@@ -3672,6 +3760,7 @@
           <w:p>
             <w:pPr>
               <w:pStyle w:val="Text-st"/>
+              <w:spacing w:after="120" w:line="240" w:lineRule="auto"/>
               <w:jc w:val="center"/>
               <w:rPr>
                 <w:sz w:val="22"/>
@@ -3697,6 +3786,7 @@
           <w:p>
             <w:pPr>
               <w:pStyle w:val="Text-st"/>
+              <w:spacing w:after="120" w:line="240" w:lineRule="auto"/>
               <w:jc w:val="center"/>
               <w:rPr>
                 <w:sz w:val="22"/>
@@ -3722,6 +3812,7 @@
           <w:p>
             <w:pPr>
               <w:pStyle w:val="Text-st"/>
+              <w:spacing w:after="120" w:line="240" w:lineRule="auto"/>
               <w:jc w:val="center"/>
               <w:rPr>
                 <w:sz w:val="22"/>
@@ -3747,6 +3838,7 @@
           <w:p>
             <w:pPr>
               <w:pStyle w:val="Text-st"/>
+              <w:spacing w:after="120" w:line="240" w:lineRule="auto"/>
               <w:rPr>
                 <w:sz w:val="20"/>
                 <w:szCs w:val="20"/>
@@ -3787,6 +3879,7 @@
           <w:p>
             <w:pPr>
               <w:pStyle w:val="Text-st"/>
+              <w:spacing w:after="120" w:line="240" w:lineRule="auto"/>
               <w:rPr>
                 <w:sz w:val="20"/>
                 <w:szCs w:val="20"/>
@@ -3809,6 +3902,7 @@
           <w:p>
             <w:pPr>
               <w:pStyle w:val="Text-st"/>
+              <w:spacing w:after="120" w:line="240" w:lineRule="auto"/>
               <w:jc w:val="center"/>
               <w:rPr>
                 <w:sz w:val="22"/>
@@ -3834,6 +3928,7 @@
           <w:p>
             <w:pPr>
               <w:pStyle w:val="Text-st"/>
+              <w:spacing w:after="120" w:line="240" w:lineRule="auto"/>
               <w:jc w:val="center"/>
               <w:rPr>
                 <w:sz w:val="22"/>
@@ -3859,6 +3954,7 @@
           <w:p>
             <w:pPr>
               <w:pStyle w:val="Text-st"/>
+              <w:spacing w:after="120" w:line="240" w:lineRule="auto"/>
               <w:jc w:val="center"/>
               <w:rPr>
                 <w:sz w:val="22"/>
@@ -3884,6 +3980,7 @@
           <w:p>
             <w:pPr>
               <w:pStyle w:val="Text-st"/>
+              <w:spacing w:after="120" w:line="240" w:lineRule="auto"/>
               <w:rPr>
                 <w:sz w:val="20"/>
                 <w:szCs w:val="20"/>
@@ -3924,6 +4021,7 @@
           <w:p>
             <w:pPr>
               <w:pStyle w:val="Text-st"/>
+              <w:spacing w:after="120" w:line="240" w:lineRule="auto"/>
               <w:rPr>
                 <w:sz w:val="20"/>
                 <w:szCs w:val="20"/>
@@ -3946,6 +4044,7 @@
           <w:p>
             <w:pPr>
               <w:pStyle w:val="Text-st"/>
+              <w:spacing w:after="120" w:line="240" w:lineRule="auto"/>
               <w:jc w:val="center"/>
               <w:rPr>
                 <w:sz w:val="22"/>
@@ -3971,6 +4070,7 @@
           <w:p>
             <w:pPr>
               <w:pStyle w:val="Text-st"/>
+              <w:spacing w:after="120" w:line="240" w:lineRule="auto"/>
               <w:jc w:val="center"/>
               <w:rPr>
                 <w:sz w:val="22"/>
@@ -3996,6 +4096,7 @@
           <w:p>
             <w:pPr>
               <w:pStyle w:val="Text-st"/>
+              <w:spacing w:after="120" w:line="240" w:lineRule="auto"/>
               <w:jc w:val="center"/>
               <w:rPr>
                 <w:sz w:val="22"/>
@@ -4021,6 +4122,7 @@
           <w:p>
             <w:pPr>
               <w:pStyle w:val="Text-st"/>
+              <w:spacing w:after="120" w:line="240" w:lineRule="auto"/>
               <w:rPr>
                 <w:sz w:val="20"/>
                 <w:szCs w:val="20"/>
@@ -4077,6 +4179,7 @@
           <w:p>
             <w:pPr>
               <w:pStyle w:val="Text-st"/>
+              <w:spacing w:after="120" w:line="240" w:lineRule="auto"/>
               <w:rPr>
                 <w:sz w:val="20"/>
                 <w:szCs w:val="20"/>
@@ -4099,6 +4202,7 @@
           <w:p>
             <w:pPr>
               <w:pStyle w:val="Text-st"/>
+              <w:spacing w:after="120" w:line="240" w:lineRule="auto"/>
               <w:jc w:val="center"/>
               <w:rPr>
                 <w:sz w:val="22"/>
@@ -4124,6 +4228,7 @@
           <w:p>
             <w:pPr>
               <w:pStyle w:val="Text-st"/>
+              <w:spacing w:after="120" w:line="240" w:lineRule="auto"/>
               <w:jc w:val="center"/>
               <w:rPr>
                 <w:sz w:val="22"/>
@@ -4149,6 +4254,7 @@
           <w:p>
             <w:pPr>
               <w:pStyle w:val="Text-st"/>
+              <w:spacing w:after="120" w:line="240" w:lineRule="auto"/>
               <w:jc w:val="center"/>
               <w:rPr>
                 <w:sz w:val="22"/>
@@ -4174,6 +4280,7 @@
           <w:p>
             <w:pPr>
               <w:pStyle w:val="Text-st"/>
+              <w:spacing w:after="120" w:line="240" w:lineRule="auto"/>
               <w:rPr>
                 <w:sz w:val="20"/>
                 <w:szCs w:val="20"/>
@@ -4224,6 +4331,7 @@
           <w:p>
             <w:pPr>
               <w:pStyle w:val="Text-st"/>
+              <w:spacing w:after="120" w:line="240" w:lineRule="auto"/>
               <w:rPr>
                 <w:sz w:val="20"/>
                 <w:szCs w:val="20"/>
@@ -4238,6 +4346,7 @@
           <w:p>
             <w:pPr>
               <w:pStyle w:val="Text-st"/>
+              <w:spacing w:after="120" w:line="240" w:lineRule="auto"/>
               <w:rPr>
                 <w:sz w:val="22"/>
               </w:rPr>
@@ -4251,6 +4360,7 @@
           <w:p>
             <w:pPr>
               <w:pStyle w:val="Text-st"/>
+              <w:spacing w:after="120" w:line="240" w:lineRule="auto"/>
               <w:rPr>
                 <w:sz w:val="22"/>
               </w:rPr>
@@ -4264,6 +4374,7 @@
           <w:p>
             <w:pPr>
               <w:pStyle w:val="Text-st"/>
+              <w:spacing w:after="120" w:line="240" w:lineRule="auto"/>
               <w:rPr>
                 <w:sz w:val="22"/>
               </w:rPr>
@@ -4277,6 +4388,7 @@
           <w:p>
             <w:pPr>
               <w:pStyle w:val="Text-st"/>
+              <w:spacing w:after="120" w:line="240" w:lineRule="auto"/>
               <w:rPr>
                 <w:sz w:val="20"/>
                 <w:szCs w:val="20"/>
@@ -4310,6 +4422,7 @@
           <w:p>
             <w:pPr>
               <w:pStyle w:val="Text-st"/>
+              <w:spacing w:after="120" w:line="240" w:lineRule="auto"/>
               <w:rPr>
                 <w:sz w:val="20"/>
                 <w:szCs w:val="20"/>
@@ -4332,6 +4445,7 @@
           <w:p>
             <w:pPr>
               <w:pStyle w:val="Text-st"/>
+              <w:spacing w:after="120" w:line="240" w:lineRule="auto"/>
               <w:jc w:val="center"/>
               <w:rPr>
                 <w:sz w:val="22"/>
@@ -4357,6 +4471,7 @@
           <w:p>
             <w:pPr>
               <w:pStyle w:val="Text-st"/>
+              <w:spacing w:after="120" w:line="240" w:lineRule="auto"/>
               <w:jc w:val="center"/>
               <w:rPr>
                 <w:sz w:val="22"/>
@@ -4382,6 +4497,7 @@
           <w:p>
             <w:pPr>
               <w:pStyle w:val="Text-st"/>
+              <w:spacing w:after="120" w:line="240" w:lineRule="auto"/>
               <w:jc w:val="center"/>
               <w:rPr>
                 <w:sz w:val="22"/>
@@ -4406,6 +4522,7 @@
           <w:p>
             <w:pPr>
               <w:pStyle w:val="Text-st"/>
+              <w:spacing w:after="120" w:line="240" w:lineRule="auto"/>
               <w:rPr>
                 <w:sz w:val="20"/>
                 <w:szCs w:val="20"/>
@@ -4446,6 +4563,7 @@
           <w:p>
             <w:pPr>
               <w:pStyle w:val="Text-st"/>
+              <w:spacing w:after="120" w:line="240" w:lineRule="auto"/>
               <w:rPr>
                 <w:sz w:val="20"/>
                 <w:szCs w:val="20"/>
@@ -4468,6 +4586,7 @@
           <w:p>
             <w:pPr>
               <w:pStyle w:val="Text-st"/>
+              <w:spacing w:after="120" w:line="240" w:lineRule="auto"/>
               <w:jc w:val="center"/>
               <w:rPr>
                 <w:sz w:val="22"/>
@@ -4493,6 +4612,7 @@
           <w:p>
             <w:pPr>
               <w:pStyle w:val="Text-st"/>
+              <w:spacing w:after="120" w:line="240" w:lineRule="auto"/>
               <w:jc w:val="center"/>
               <w:rPr>
                 <w:sz w:val="22"/>
@@ -4518,6 +4638,7 @@
           <w:p>
             <w:pPr>
               <w:pStyle w:val="Text-st"/>
+              <w:spacing w:after="120" w:line="240" w:lineRule="auto"/>
               <w:jc w:val="center"/>
               <w:rPr>
                 <w:sz w:val="22"/>
@@ -4542,6 +4663,7 @@
           <w:p>
             <w:pPr>
               <w:pStyle w:val="Text-st"/>
+              <w:spacing w:after="120" w:line="240" w:lineRule="auto"/>
               <w:rPr>
                 <w:sz w:val="20"/>
                 <w:szCs w:val="20"/>
@@ -4592,6 +4714,7 @@
           <w:p>
             <w:pPr>
               <w:pStyle w:val="Text-st"/>
+              <w:spacing w:after="120" w:line="240" w:lineRule="auto"/>
               <w:rPr>
                 <w:sz w:val="22"/>
               </w:rPr>
@@ -4605,6 +4728,7 @@
           <w:p>
             <w:pPr>
               <w:pStyle w:val="Text-st"/>
+              <w:spacing w:after="120" w:line="240" w:lineRule="auto"/>
               <w:rPr>
                 <w:sz w:val="22"/>
               </w:rPr>
@@ -4619,6 +4743,7 @@
           <w:p>
             <w:pPr>
               <w:pStyle w:val="Text-st"/>
+              <w:spacing w:after="120" w:line="240" w:lineRule="auto"/>
               <w:rPr>
                 <w:sz w:val="22"/>
               </w:rPr>
@@ -4632,6 +4757,7 @@
           <w:p>
             <w:pPr>
               <w:pStyle w:val="Text-st"/>
+              <w:spacing w:after="120" w:line="240" w:lineRule="auto"/>
               <w:rPr>
                 <w:sz w:val="22"/>
               </w:rPr>
@@ -4645,6 +4771,7 @@
           <w:p>
             <w:pPr>
               <w:pStyle w:val="Text-st"/>
+              <w:spacing w:after="120" w:line="240" w:lineRule="auto"/>
               <w:rPr>
                 <w:sz w:val="22"/>
               </w:rPr>
@@ -4677,6 +4804,7 @@
           <w:p>
             <w:pPr>
               <w:pStyle w:val="Text-st"/>
+              <w:spacing w:after="120" w:line="240" w:lineRule="auto"/>
               <w:rPr>
                 <w:sz w:val="20"/>
                 <w:szCs w:val="20"/>
@@ -4699,6 +4827,7 @@
           <w:p>
             <w:pPr>
               <w:pStyle w:val="Text-st"/>
+              <w:spacing w:after="120" w:line="240" w:lineRule="auto"/>
               <w:jc w:val="center"/>
               <w:rPr>
                 <w:sz w:val="22"/>
@@ -4724,6 +4853,7 @@
           <w:p>
             <w:pPr>
               <w:pStyle w:val="Text-st"/>
+              <w:spacing w:after="120" w:line="240" w:lineRule="auto"/>
               <w:jc w:val="center"/>
               <w:rPr>
                 <w:sz w:val="22"/>
@@ -4749,6 +4879,7 @@
           <w:p>
             <w:pPr>
               <w:pStyle w:val="Text-st"/>
+              <w:spacing w:after="120" w:line="240" w:lineRule="auto"/>
               <w:jc w:val="center"/>
               <w:rPr>
                 <w:sz w:val="22"/>
@@ -4773,6 +4904,7 @@
           <w:p>
             <w:pPr>
               <w:pStyle w:val="Text-st"/>
+              <w:spacing w:after="120" w:line="240" w:lineRule="auto"/>
               <w:jc w:val="left"/>
               <w:rPr>
                 <w:sz w:val="20"/>
@@ -4790,369 +4922,207 @@
         </w:tc>
       </w:tr>
     </w:tbl>
-    <w:p/>
-    <w:tbl>
-      <w:tblPr>
-        <w:tblpPr w:leftFromText="180" w:rightFromText="180" w:vertAnchor="text" w:horzAnchor="page" w:tblpX="6163" w:tblpY="-66"/>
-        <w:tblW w:w="4534" w:type="dxa"/>
-        <w:tblLook w:val="04A0" w:firstRow="1" w:lastRow="0" w:firstColumn="1" w:lastColumn="0" w:noHBand="0" w:noVBand="1"/>
-      </w:tblPr>
-      <w:tblGrid>
-        <w:gridCol w:w="1710"/>
-        <w:gridCol w:w="1457"/>
-        <w:gridCol w:w="1367"/>
-      </w:tblGrid>
-      <w:tr>
-        <w:trPr>
-          <w:trHeight w:val="276"/>
-        </w:trPr>
-        <w:tc>
-          <w:tcPr>
-            <w:tcW w:w="1710" w:type="dxa"/>
-            <w:tcBorders>
-              <w:top w:val="nil"/>
-              <w:left w:val="nil"/>
-              <w:bottom w:val="nil"/>
-              <w:right w:val="nil"/>
-            </w:tcBorders>
-            <w:shd w:val="clear" w:color="F2F2F2" w:fill="F2F2F2"/>
-            <w:noWrap/>
-            <w:vAlign w:val="bottom"/>
-            <w:hideMark/>
-          </w:tcPr>
-          <w:p>
-            <w:pPr>
-              <w:spacing w:after="0" w:line="240" w:lineRule="auto"/>
-              <w:rPr>
-                <w:rFonts w:ascii="Century Gothic" w:eastAsia="Times New Roman" w:hAnsi="Century Gothic" w:cs="Calibri"/>
-                <w:b/>
-                <w:bCs/>
-                <w:color w:val="548235"/>
-              </w:rPr>
-            </w:pPr>
-            <w:r>
-              <w:rPr>
-                <w:rFonts w:ascii="Century Gothic" w:eastAsia="Times New Roman" w:hAnsi="Century Gothic" w:cs="Calibri"/>
-                <w:b/>
-                <w:bCs/>
-                <w:color w:val="548235"/>
-              </w:rPr>
-              <w:t>Peu probable</w:t>
-            </w:r>
-          </w:p>
-        </w:tc>
-        <w:tc>
-          <w:tcPr>
-            <w:tcW w:w="1457" w:type="dxa"/>
-            <w:tcBorders>
-              <w:top w:val="nil"/>
-              <w:left w:val="nil"/>
-              <w:bottom w:val="nil"/>
-              <w:right w:val="nil"/>
-            </w:tcBorders>
-            <w:shd w:val="clear" w:color="F2F2F2" w:fill="F2F2F2"/>
-            <w:noWrap/>
-            <w:vAlign w:val="bottom"/>
-            <w:hideMark/>
-          </w:tcPr>
-          <w:p>
-            <w:pPr>
-              <w:spacing w:after="0" w:line="240" w:lineRule="auto"/>
-              <w:rPr>
-                <w:rFonts w:ascii="Century Gothic" w:eastAsia="Times New Roman" w:hAnsi="Century Gothic" w:cs="Calibri"/>
-                <w:b/>
-                <w:bCs/>
-                <w:color w:val="548235"/>
-              </w:rPr>
-            </w:pPr>
-            <w:r>
-              <w:rPr>
-                <w:rFonts w:ascii="Century Gothic" w:eastAsia="Times New Roman" w:hAnsi="Century Gothic" w:cs="Calibri"/>
-                <w:b/>
-                <w:bCs/>
-                <w:color w:val="548235"/>
-              </w:rPr>
-              <w:t>Mineur</w:t>
-            </w:r>
-          </w:p>
-        </w:tc>
-        <w:tc>
-          <w:tcPr>
-            <w:tcW w:w="1367" w:type="dxa"/>
-            <w:tcBorders>
-              <w:top w:val="nil"/>
-              <w:left w:val="nil"/>
-              <w:bottom w:val="nil"/>
-              <w:right w:val="nil"/>
-            </w:tcBorders>
-            <w:shd w:val="clear" w:color="F2F2F2" w:fill="F2F2F2"/>
-            <w:noWrap/>
-            <w:vAlign w:val="bottom"/>
-            <w:hideMark/>
-          </w:tcPr>
-          <w:p>
-            <w:pPr>
-              <w:spacing w:after="0" w:line="240" w:lineRule="auto"/>
-              <w:rPr>
-                <w:rFonts w:ascii="Century Gothic" w:eastAsia="Times New Roman" w:hAnsi="Century Gothic" w:cs="Calibri"/>
-                <w:b/>
-                <w:bCs/>
-                <w:color w:val="548235"/>
-              </w:rPr>
-            </w:pPr>
-            <w:proofErr w:type="spellStart"/>
-            <w:r>
-              <w:rPr>
-                <w:rFonts w:ascii="Century Gothic" w:eastAsia="Times New Roman" w:hAnsi="Century Gothic" w:cs="Calibri"/>
-                <w:b/>
-                <w:bCs/>
-                <w:color w:val="548235"/>
-              </w:rPr>
-              <w:t>Moderé</w:t>
-            </w:r>
-            <w:proofErr w:type="spellEnd"/>
-          </w:p>
-        </w:tc>
-      </w:tr>
-      <w:tr>
-        <w:trPr>
-          <w:trHeight w:val="276"/>
-        </w:trPr>
-        <w:tc>
-          <w:tcPr>
-            <w:tcW w:w="1710" w:type="dxa"/>
-            <w:tcBorders>
-              <w:top w:val="nil"/>
-              <w:left w:val="nil"/>
-              <w:bottom w:val="nil"/>
-              <w:right w:val="nil"/>
-            </w:tcBorders>
-            <w:shd w:val="clear" w:color="F2F2F2" w:fill="F2F2F2"/>
-            <w:noWrap/>
-            <w:vAlign w:val="bottom"/>
-            <w:hideMark/>
-          </w:tcPr>
-          <w:p>
-            <w:pPr>
-              <w:spacing w:after="0" w:line="240" w:lineRule="auto"/>
-              <w:rPr>
-                <w:rFonts w:ascii="Century Gothic" w:eastAsia="Times New Roman" w:hAnsi="Century Gothic" w:cs="Calibri"/>
-                <w:b/>
-                <w:bCs/>
-                <w:color w:val="FFC000"/>
-              </w:rPr>
-            </w:pPr>
-            <w:r>
-              <w:rPr>
-                <w:rFonts w:ascii="Century Gothic" w:eastAsia="Times New Roman" w:hAnsi="Century Gothic" w:cs="Calibri"/>
-                <w:b/>
-                <w:bCs/>
-                <w:color w:val="FFC000"/>
-              </w:rPr>
-              <w:t xml:space="preserve">Occasionnel </w:t>
-            </w:r>
-          </w:p>
-        </w:tc>
-        <w:tc>
-          <w:tcPr>
-            <w:tcW w:w="1457" w:type="dxa"/>
-            <w:tcBorders>
-              <w:top w:val="nil"/>
-              <w:left w:val="nil"/>
-              <w:bottom w:val="nil"/>
-              <w:right w:val="nil"/>
-            </w:tcBorders>
-            <w:shd w:val="clear" w:color="F2F2F2" w:fill="F2F2F2"/>
-            <w:noWrap/>
-            <w:vAlign w:val="bottom"/>
-            <w:hideMark/>
-          </w:tcPr>
-          <w:p>
-            <w:pPr>
-              <w:spacing w:after="0" w:line="240" w:lineRule="auto"/>
-              <w:rPr>
-                <w:rFonts w:ascii="Century Gothic" w:eastAsia="Times New Roman" w:hAnsi="Century Gothic" w:cs="Calibri"/>
-                <w:b/>
-                <w:bCs/>
-                <w:color w:val="FFC000"/>
-              </w:rPr>
-            </w:pPr>
-            <w:r>
-              <w:rPr>
-                <w:rFonts w:ascii="Century Gothic" w:eastAsia="Times New Roman" w:hAnsi="Century Gothic" w:cs="Calibri"/>
-                <w:b/>
-                <w:bCs/>
-                <w:color w:val="FFC000"/>
-              </w:rPr>
-              <w:t>Significatif</w:t>
-            </w:r>
-          </w:p>
-        </w:tc>
-        <w:tc>
-          <w:tcPr>
-            <w:tcW w:w="1367" w:type="dxa"/>
-            <w:tcBorders>
-              <w:top w:val="nil"/>
-              <w:left w:val="nil"/>
-              <w:bottom w:val="nil"/>
-              <w:right w:val="nil"/>
-            </w:tcBorders>
-            <w:shd w:val="clear" w:color="F2F2F2" w:fill="F2F2F2"/>
-            <w:noWrap/>
-            <w:vAlign w:val="bottom"/>
-            <w:hideMark/>
-          </w:tcPr>
-          <w:p>
-            <w:pPr>
-              <w:spacing w:after="0" w:line="240" w:lineRule="auto"/>
-              <w:rPr>
-                <w:rFonts w:ascii="Century Gothic" w:eastAsia="Times New Roman" w:hAnsi="Century Gothic" w:cs="Calibri"/>
-                <w:b/>
-                <w:bCs/>
-                <w:color w:val="FFC000"/>
-              </w:rPr>
-            </w:pPr>
-            <w:r>
-              <w:rPr>
-                <w:rFonts w:ascii="Century Gothic" w:eastAsia="Times New Roman" w:hAnsi="Century Gothic" w:cs="Calibri"/>
-                <w:b/>
-                <w:bCs/>
-                <w:color w:val="FFC000"/>
-              </w:rPr>
-              <w:t xml:space="preserve">Important </w:t>
-            </w:r>
-          </w:p>
-        </w:tc>
-      </w:tr>
-      <w:tr>
-        <w:trPr>
-          <w:trHeight w:val="276"/>
-        </w:trPr>
-        <w:tc>
-          <w:tcPr>
-            <w:tcW w:w="1710" w:type="dxa"/>
-            <w:tcBorders>
-              <w:top w:val="nil"/>
-              <w:left w:val="nil"/>
-              <w:bottom w:val="nil"/>
-              <w:right w:val="nil"/>
-            </w:tcBorders>
-            <w:shd w:val="clear" w:color="F2F2F2" w:fill="F2F2F2"/>
-            <w:noWrap/>
-            <w:vAlign w:val="bottom"/>
-            <w:hideMark/>
-          </w:tcPr>
-          <w:p>
-            <w:pPr>
-              <w:spacing w:after="0" w:line="240" w:lineRule="auto"/>
-              <w:rPr>
-                <w:rFonts w:ascii="Century Gothic" w:eastAsia="Times New Roman" w:hAnsi="Century Gothic" w:cs="Calibri"/>
-                <w:b/>
-                <w:bCs/>
-                <w:color w:val="FF0000"/>
-              </w:rPr>
-            </w:pPr>
-            <w:r>
-              <w:rPr>
-                <w:rFonts w:ascii="Century Gothic" w:eastAsia="Times New Roman" w:hAnsi="Century Gothic" w:cs="Calibri"/>
-                <w:b/>
-                <w:bCs/>
-                <w:color w:val="FF0000"/>
-              </w:rPr>
-              <w:t xml:space="preserve">Probable </w:t>
-            </w:r>
-          </w:p>
-        </w:tc>
-        <w:tc>
-          <w:tcPr>
-            <w:tcW w:w="1457" w:type="dxa"/>
-            <w:tcBorders>
-              <w:top w:val="nil"/>
-              <w:left w:val="nil"/>
-              <w:bottom w:val="nil"/>
-              <w:right w:val="nil"/>
-            </w:tcBorders>
-            <w:shd w:val="clear" w:color="F2F2F2" w:fill="F2F2F2"/>
-            <w:noWrap/>
-            <w:vAlign w:val="bottom"/>
-            <w:hideMark/>
-          </w:tcPr>
-          <w:p>
-            <w:pPr>
-              <w:spacing w:after="0" w:line="240" w:lineRule="auto"/>
-              <w:rPr>
-                <w:rFonts w:ascii="Century Gothic" w:eastAsia="Times New Roman" w:hAnsi="Century Gothic" w:cs="Calibri"/>
-                <w:b/>
-                <w:bCs/>
-                <w:color w:val="FF0000"/>
-              </w:rPr>
-            </w:pPr>
-            <w:r>
-              <w:rPr>
-                <w:rFonts w:ascii="Century Gothic" w:eastAsia="Times New Roman" w:hAnsi="Century Gothic" w:cs="Calibri"/>
-                <w:b/>
-                <w:bCs/>
-                <w:color w:val="FF0000"/>
-              </w:rPr>
-              <w:t xml:space="preserve">Très grave </w:t>
-            </w:r>
-          </w:p>
-        </w:tc>
-        <w:tc>
-          <w:tcPr>
-            <w:tcW w:w="1367" w:type="dxa"/>
-            <w:tcBorders>
-              <w:top w:val="nil"/>
-              <w:left w:val="nil"/>
-              <w:bottom w:val="nil"/>
-              <w:right w:val="nil"/>
-            </w:tcBorders>
-            <w:shd w:val="clear" w:color="F2F2F2" w:fill="F2F2F2"/>
-            <w:noWrap/>
-            <w:vAlign w:val="bottom"/>
-            <w:hideMark/>
-          </w:tcPr>
-          <w:p>
-            <w:pPr>
-              <w:spacing w:after="0" w:line="240" w:lineRule="auto"/>
-              <w:rPr>
-                <w:rFonts w:ascii="Century Gothic" w:eastAsia="Times New Roman" w:hAnsi="Century Gothic" w:cs="Calibri"/>
-                <w:b/>
-                <w:bCs/>
-                <w:color w:val="FF0000"/>
-              </w:rPr>
-            </w:pPr>
-            <w:r>
-              <w:rPr>
-                <w:rFonts w:ascii="Century Gothic" w:eastAsia="Times New Roman" w:hAnsi="Century Gothic" w:cs="Calibri"/>
-                <w:b/>
-                <w:bCs/>
-                <w:color w:val="FF0000"/>
-              </w:rPr>
-              <w:t xml:space="preserve">Critique </w:t>
-            </w:r>
-          </w:p>
-        </w:tc>
-      </w:tr>
-    </w:tbl>
-    <w:p/>
-    <w:p/>
     <w:p>
       <w:pPr>
-        <w:jc w:val="left"/>
+        <w:pStyle w:val="Text-st"/>
+        <w:tabs>
+          <w:tab w:val="left" w:pos="6379"/>
+          <w:tab w:val="left" w:pos="7513"/>
+        </w:tabs>
+        <w:spacing w:after="0" w:line="240" w:lineRule="auto"/>
+        <w:ind w:left="4320" w:firstLine="500"/>
         <w:rPr>
-          <w:rFonts w:ascii="Century Gothic" w:hAnsi="Century Gothic" w:cs="Aharoni"/>
-          <w:color w:val="161616"/>
-          <w:shd w:val="clear" w:color="auto" w:fill="FFFFFF"/>
+          <w:rFonts w:ascii="Calibri" w:hAnsi="Calibri" w:cs="Calibri"/>
+          <w:b/>
+          <w:bCs/>
+          <w:color w:val="548235"/>
+          <w:sz w:val="22"/>
         </w:rPr>
       </w:pPr>
       <w:r>
         <w:rPr>
-          <w:rFonts w:ascii="Century Gothic" w:hAnsi="Century Gothic" w:cs="Aharoni"/>
-          <w:color w:val="161616"/>
-          <w:shd w:val="clear" w:color="auto" w:fill="FFFFFF"/>
+          <w:rFonts w:ascii="Calibri" w:hAnsi="Calibri" w:cs="Calibri"/>
+          <w:b/>
+          <w:bCs/>
+          <w:color w:val="548235"/>
+          <w:sz w:val="22"/>
         </w:rPr>
-        <w:br w:type="page"/>
+        <w:t>Peu probable</w:t>
+      </w:r>
+      <w:r>
+        <w:rPr>
+          <w:rFonts w:ascii="Calibri" w:hAnsi="Calibri" w:cs="Calibri"/>
+          <w:b/>
+          <w:bCs/>
+          <w:color w:val="548235"/>
+          <w:sz w:val="22"/>
+        </w:rPr>
+        <w:tab/>
+        <w:t>Mineur</w:t>
+      </w:r>
+      <w:r>
+        <w:rPr>
+          <w:rFonts w:ascii="Calibri" w:hAnsi="Calibri" w:cs="Calibri"/>
+          <w:b/>
+          <w:bCs/>
+          <w:color w:val="548235"/>
+          <w:sz w:val="22"/>
+        </w:rPr>
+        <w:tab/>
+      </w:r>
+      <w:proofErr w:type="spellStart"/>
+      <w:r>
+        <w:rPr>
+          <w:rFonts w:ascii="Calibri" w:hAnsi="Calibri" w:cs="Calibri"/>
+          <w:b/>
+          <w:bCs/>
+          <w:color w:val="548235"/>
+          <w:sz w:val="22"/>
+        </w:rPr>
+        <w:t>Moderé</w:t>
+      </w:r>
+      <w:proofErr w:type="spellEnd"/>
+    </w:p>
+    <w:p>
+      <w:pPr>
+        <w:pStyle w:val="Text-st"/>
+        <w:tabs>
+          <w:tab w:val="left" w:pos="4820"/>
+          <w:tab w:val="left" w:pos="6379"/>
+          <w:tab w:val="left" w:pos="7513"/>
+        </w:tabs>
+        <w:spacing w:after="0" w:line="240" w:lineRule="auto"/>
+        <w:rPr>
+          <w:rFonts w:ascii="Calibri" w:hAnsi="Calibri" w:cs="Calibri"/>
+          <w:b/>
+          <w:bCs/>
+          <w:color w:val="FFC000"/>
+          <w:sz w:val="22"/>
+        </w:rPr>
+      </w:pPr>
+      <w:r>
+        <w:rPr>
+          <w:rFonts w:ascii="Calibri" w:hAnsi="Calibri" w:cs="Calibri"/>
+          <w:b/>
+          <w:bCs/>
+          <w:color w:val="FFC000"/>
+          <w:sz w:val="22"/>
+        </w:rPr>
+        <w:tab/>
+      </w:r>
+      <w:r>
+        <w:rPr>
+          <w:rFonts w:ascii="Calibri" w:hAnsi="Calibri" w:cs="Calibri"/>
+          <w:b/>
+          <w:bCs/>
+          <w:color w:val="FFC000"/>
+          <w:sz w:val="22"/>
+        </w:rPr>
+        <w:t xml:space="preserve">Occasionnel </w:t>
+      </w:r>
+      <w:r>
+        <w:rPr>
+          <w:rFonts w:ascii="Calibri" w:hAnsi="Calibri" w:cs="Calibri"/>
+          <w:b/>
+          <w:bCs/>
+          <w:color w:val="FFC000"/>
+          <w:sz w:val="22"/>
+        </w:rPr>
+        <w:tab/>
+      </w:r>
+      <w:r>
+        <w:rPr>
+          <w:rFonts w:ascii="Calibri" w:hAnsi="Calibri" w:cs="Calibri"/>
+          <w:b/>
+          <w:bCs/>
+          <w:color w:val="FFC000"/>
+          <w:sz w:val="22"/>
+        </w:rPr>
+        <w:t>Significatif</w:t>
+      </w:r>
+      <w:r>
+        <w:rPr>
+          <w:rFonts w:ascii="Calibri" w:hAnsi="Calibri" w:cs="Calibri"/>
+          <w:b/>
+          <w:bCs/>
+          <w:color w:val="FFC000"/>
+          <w:sz w:val="22"/>
+        </w:rPr>
+        <w:tab/>
+      </w:r>
+      <w:r>
+        <w:rPr>
+          <w:rFonts w:ascii="Calibri" w:hAnsi="Calibri" w:cs="Calibri"/>
+          <w:b/>
+          <w:bCs/>
+          <w:color w:val="FFC000"/>
+          <w:sz w:val="22"/>
+        </w:rPr>
+        <w:t xml:space="preserve">Important </w:t>
+      </w:r>
+    </w:p>
+    <w:p>
+      <w:pPr>
+        <w:pStyle w:val="Text-st"/>
+        <w:tabs>
+          <w:tab w:val="left" w:pos="4820"/>
+          <w:tab w:val="left" w:pos="6379"/>
+          <w:tab w:val="left" w:pos="7513"/>
+        </w:tabs>
+        <w:spacing w:after="0" w:line="240" w:lineRule="auto"/>
+      </w:pPr>
+      <w:r>
+        <w:tab/>
+      </w:r>
+      <w:r>
+        <w:rPr>
+          <w:rFonts w:ascii="Calibri" w:hAnsi="Calibri" w:cs="Calibri"/>
+          <w:b/>
+          <w:bCs/>
+          <w:color w:val="FF0000"/>
+          <w:sz w:val="22"/>
+        </w:rPr>
+        <w:t xml:space="preserve">Probable </w:t>
+      </w:r>
+      <w:r>
+        <w:rPr>
+          <w:rFonts w:ascii="Calibri" w:hAnsi="Calibri" w:cs="Calibri"/>
+          <w:b/>
+          <w:bCs/>
+          <w:color w:val="FF0000"/>
+          <w:sz w:val="22"/>
+        </w:rPr>
+        <w:tab/>
+      </w:r>
+      <w:r>
+        <w:rPr>
+          <w:rFonts w:ascii="Calibri" w:hAnsi="Calibri" w:cs="Calibri"/>
+          <w:b/>
+          <w:bCs/>
+          <w:color w:val="FF0000"/>
+          <w:sz w:val="22"/>
+        </w:rPr>
+        <w:t xml:space="preserve">Très grave </w:t>
+      </w:r>
+      <w:r>
+        <w:rPr>
+          <w:rFonts w:ascii="Calibri" w:hAnsi="Calibri" w:cs="Calibri"/>
+          <w:b/>
+          <w:bCs/>
+          <w:color w:val="FF0000"/>
+          <w:sz w:val="22"/>
+        </w:rPr>
+        <w:tab/>
+      </w:r>
+      <w:r>
+        <w:rPr>
+          <w:rFonts w:ascii="Calibri" w:hAnsi="Calibri" w:cs="Calibri"/>
+          <w:b/>
+          <w:bCs/>
+          <w:color w:val="FF0000"/>
+          <w:sz w:val="22"/>
+        </w:rPr>
+        <w:t>Critique</w:t>
       </w:r>
     </w:p>
     <w:p>
@@ -5379,6 +5349,7 @@
           <w:p>
             <w:pPr>
               <w:pStyle w:val="Text-st"/>
+              <w:spacing w:after="0" w:line="240" w:lineRule="auto"/>
               <w:rPr>
                 <w:b/>
                 <w:bCs/>
@@ -5402,6 +5373,7 @@
           <w:p>
             <w:pPr>
               <w:pStyle w:val="Text-st"/>
+              <w:spacing w:after="0" w:line="240" w:lineRule="auto"/>
               <w:rPr>
                 <w:sz w:val="22"/>
               </w:rPr>
@@ -5416,6 +5388,7 @@
           <w:p>
             <w:pPr>
               <w:pStyle w:val="Text-st"/>
+              <w:spacing w:after="0" w:line="240" w:lineRule="auto"/>
               <w:jc w:val="center"/>
               <w:rPr>
                 <w:sz w:val="22"/>
@@ -5431,6 +5404,7 @@
           <w:p>
             <w:pPr>
               <w:pStyle w:val="Text-st"/>
+              <w:spacing w:after="0" w:line="240" w:lineRule="auto"/>
               <w:jc w:val="center"/>
               <w:rPr>
                 <w:sz w:val="22"/>
@@ -5446,6 +5420,7 @@
           <w:p>
             <w:pPr>
               <w:pStyle w:val="Text-st"/>
+              <w:spacing w:after="0" w:line="240" w:lineRule="auto"/>
               <w:jc w:val="center"/>
               <w:rPr>
                 <w:sz w:val="22"/>
@@ -5460,6 +5435,7 @@
           <w:p>
             <w:pPr>
               <w:pStyle w:val="Text-st"/>
+              <w:spacing w:after="0" w:line="240" w:lineRule="auto"/>
               <w:rPr>
                 <w:sz w:val="22"/>
               </w:rPr>
@@ -5492,6 +5468,7 @@
           <w:p>
             <w:pPr>
               <w:pStyle w:val="Text-st"/>
+              <w:spacing w:after="120" w:line="240" w:lineRule="auto"/>
               <w:rPr>
                 <w:sz w:val="20"/>
                 <w:szCs w:val="20"/>
@@ -5514,6 +5491,7 @@
           <w:p>
             <w:pPr>
               <w:pStyle w:val="Text-st"/>
+              <w:spacing w:after="120" w:line="240" w:lineRule="auto"/>
               <w:jc w:val="center"/>
               <w:rPr>
                 <w:sz w:val="22"/>
@@ -5539,6 +5517,7 @@
           <w:p>
             <w:pPr>
               <w:pStyle w:val="Text-st"/>
+              <w:spacing w:after="120" w:line="240" w:lineRule="auto"/>
               <w:jc w:val="center"/>
               <w:rPr>
                 <w:sz w:val="22"/>
@@ -5564,6 +5543,7 @@
           <w:p>
             <w:pPr>
               <w:pStyle w:val="Text-st"/>
+              <w:spacing w:after="120" w:line="240" w:lineRule="auto"/>
               <w:jc w:val="center"/>
               <w:rPr>
                 <w:sz w:val="22"/>
@@ -5588,6 +5568,7 @@
           <w:p>
             <w:pPr>
               <w:pStyle w:val="Text-st"/>
+              <w:spacing w:after="120" w:line="240" w:lineRule="auto"/>
               <w:rPr>
                 <w:sz w:val="20"/>
                 <w:szCs w:val="20"/>
@@ -5622,6 +5603,7 @@
           <w:p>
             <w:pPr>
               <w:pStyle w:val="Text-st"/>
+              <w:spacing w:after="120" w:line="240" w:lineRule="auto"/>
               <w:jc w:val="left"/>
               <w:rPr>
                 <w:sz w:val="20"/>
@@ -5645,6 +5627,7 @@
           <w:p>
             <w:pPr>
               <w:pStyle w:val="Text-st"/>
+              <w:spacing w:after="120" w:line="240" w:lineRule="auto"/>
               <w:jc w:val="center"/>
               <w:rPr>
                 <w:sz w:val="22"/>
@@ -5670,20 +5653,21 @@
           <w:p>
             <w:pPr>
               <w:pStyle w:val="Text-st"/>
-              <w:jc w:val="center"/>
-              <w:rPr>
-                <w:sz w:val="22"/>
-              </w:rPr>
-            </w:pPr>
-            <w:r>
-              <w:rPr>
-                <w:rFonts w:ascii="Calibri" w:hAnsi="Calibri" w:cs="Calibri"/>
-                <w:b/>
-                <w:bCs/>
-                <w:color w:val="FF0000"/>
-                <w:sz w:val="22"/>
-              </w:rPr>
-              <w:t>3</w:t>
+              <w:spacing w:after="120" w:line="240" w:lineRule="auto"/>
+              <w:jc w:val="center"/>
+              <w:rPr>
+                <w:sz w:val="22"/>
+              </w:rPr>
+            </w:pPr>
+            <w:r>
+              <w:rPr>
+                <w:rFonts w:ascii="Calibri" w:hAnsi="Calibri" w:cs="Calibri"/>
+                <w:b/>
+                <w:bCs/>
+                <w:color w:val="FFC000"/>
+                <w:sz w:val="22"/>
+              </w:rPr>
+              <w:t>2</w:t>
             </w:r>
           </w:p>
         </w:tc>
@@ -5695,30 +5679,34 @@
           <w:p>
             <w:pPr>
               <w:pStyle w:val="Text-st"/>
-              <w:jc w:val="center"/>
-              <w:rPr>
-                <w:sz w:val="22"/>
-              </w:rPr>
-            </w:pPr>
-            <w:r>
-              <w:rPr>
-                <w:rFonts w:ascii="Calibri" w:hAnsi="Calibri" w:cs="Calibri"/>
-                <w:b/>
-                <w:bCs/>
-                <w:color w:val="FF0000"/>
-                <w:sz w:val="22"/>
-              </w:rPr>
-              <w:t>3</w:t>
+              <w:spacing w:after="120" w:line="240" w:lineRule="auto"/>
+              <w:jc w:val="center"/>
+              <w:rPr>
+                <w:sz w:val="22"/>
+              </w:rPr>
+            </w:pPr>
+            <w:r>
+              <w:rPr>
+                <w:rFonts w:ascii="Calibri" w:hAnsi="Calibri" w:cs="Calibri"/>
+                <w:b/>
+                <w:bCs/>
+                <w:color w:val="FFC000"/>
+                <w:sz w:val="22"/>
+              </w:rPr>
+              <w:t>2</w:t>
             </w:r>
           </w:p>
         </w:tc>
         <w:tc>
           <w:tcPr>
             <w:tcW w:w="5233" w:type="dxa"/>
-          </w:tcPr>
-          <w:p>
-            <w:pPr>
-              <w:pStyle w:val="Text-st"/>
+            <w:vAlign w:val="center"/>
+          </w:tcPr>
+          <w:p>
+            <w:pPr>
+              <w:pStyle w:val="Text-st"/>
+              <w:spacing w:after="120" w:line="240" w:lineRule="auto"/>
+              <w:jc w:val="left"/>
               <w:rPr>
                 <w:sz w:val="20"/>
                 <w:szCs w:val="20"/>
@@ -5729,7 +5717,21 @@
                 <w:sz w:val="20"/>
                 <w:szCs w:val="18"/>
               </w:rPr>
-              <w:t xml:space="preserve">Essayer d’anticiper toutes les questions </w:t>
+              <w:t xml:space="preserve">Essayer d’anticiper toutes les </w:t>
+            </w:r>
+            <w:r>
+              <w:rPr>
+                <w:sz w:val="20"/>
+                <w:szCs w:val="18"/>
+              </w:rPr>
+              <w:t>futurs tâches</w:t>
+            </w:r>
+            <w:r>
+              <w:rPr>
+                <w:sz w:val="20"/>
+                <w:szCs w:val="18"/>
+              </w:rPr>
+              <w:t xml:space="preserve"> </w:t>
             </w:r>
             <w:r>
               <w:rPr>
@@ -5752,6 +5754,7 @@
           <w:p>
             <w:pPr>
               <w:pStyle w:val="Text-st"/>
+              <w:spacing w:after="0" w:line="240" w:lineRule="auto"/>
               <w:jc w:val="left"/>
               <w:rPr>
                 <w:sz w:val="22"/>
@@ -5775,6 +5778,7 @@
           <w:p>
             <w:pPr>
               <w:pStyle w:val="Text-st"/>
+              <w:spacing w:after="0" w:line="240" w:lineRule="auto"/>
               <w:jc w:val="center"/>
               <w:rPr>
                 <w:sz w:val="22"/>
@@ -5790,6 +5794,7 @@
           <w:p>
             <w:pPr>
               <w:pStyle w:val="Text-st"/>
+              <w:spacing w:after="0" w:line="240" w:lineRule="auto"/>
               <w:jc w:val="center"/>
               <w:rPr>
                 <w:rFonts w:ascii="Calibri" w:hAnsi="Calibri" w:cs="Calibri"/>
@@ -5809,6 +5814,7 @@
           <w:p>
             <w:pPr>
               <w:pStyle w:val="Text-st"/>
+              <w:spacing w:after="0" w:line="240" w:lineRule="auto"/>
               <w:jc w:val="center"/>
               <w:rPr>
                 <w:rFonts w:ascii="Calibri" w:hAnsi="Calibri" w:cs="Calibri"/>
@@ -5828,6 +5834,7 @@
           <w:p>
             <w:pPr>
               <w:pStyle w:val="Text-st"/>
+              <w:spacing w:after="0" w:line="240" w:lineRule="auto"/>
               <w:jc w:val="center"/>
               <w:rPr>
                 <w:rFonts w:ascii="Calibri" w:hAnsi="Calibri" w:cs="Calibri"/>
@@ -5847,6 +5854,7 @@
           <w:p>
             <w:pPr>
               <w:pStyle w:val="Text-st"/>
+              <w:spacing w:after="0" w:line="240" w:lineRule="auto"/>
               <w:jc w:val="center"/>
               <w:rPr>
                 <w:sz w:val="22"/>
@@ -5857,7 +5865,7 @@
       </w:tr>
       <w:tr>
         <w:trPr>
-          <w:trHeight w:val="703"/>
+          <w:trHeight w:val="756"/>
         </w:trPr>
         <w:tc>
           <w:tcPr>
@@ -5882,6 +5890,7 @@
           <w:p>
             <w:pPr>
               <w:pStyle w:val="Text-st"/>
+              <w:spacing w:after="120" w:line="240" w:lineRule="auto"/>
               <w:jc w:val="left"/>
               <w:rPr>
                 <w:sz w:val="22"/>
@@ -5904,6 +5913,7 @@
           <w:p>
             <w:pPr>
               <w:pStyle w:val="Text-st"/>
+              <w:spacing w:after="120" w:line="240" w:lineRule="auto"/>
               <w:jc w:val="center"/>
               <w:rPr>
                 <w:rFonts w:ascii="Calibri" w:hAnsi="Calibri" w:cs="Calibri"/>
@@ -5933,6 +5943,7 @@
           <w:p>
             <w:pPr>
               <w:pStyle w:val="Text-st"/>
+              <w:spacing w:after="120" w:line="240" w:lineRule="auto"/>
               <w:jc w:val="center"/>
               <w:rPr>
                 <w:rFonts w:ascii="Calibri" w:hAnsi="Calibri" w:cs="Calibri"/>
@@ -5962,6 +5973,7 @@
           <w:p>
             <w:pPr>
               <w:pStyle w:val="Text-st"/>
+              <w:spacing w:after="120" w:line="240" w:lineRule="auto"/>
               <w:jc w:val="center"/>
               <w:rPr>
                 <w:rFonts w:ascii="Calibri" w:hAnsi="Calibri" w:cs="Calibri"/>
@@ -5991,6 +6003,7 @@
           <w:p>
             <w:pPr>
               <w:pStyle w:val="Text-st"/>
+              <w:spacing w:after="120" w:line="240" w:lineRule="auto"/>
               <w:jc w:val="left"/>
               <w:rPr>
                 <w:sz w:val="22"/>
@@ -6033,6 +6046,7 @@
           <w:p>
             <w:pPr>
               <w:pStyle w:val="Text-st"/>
+              <w:spacing w:after="120" w:line="240" w:lineRule="auto"/>
               <w:rPr>
                 <w:sz w:val="20"/>
                 <w:szCs w:val="20"/>
@@ -6055,6 +6069,7 @@
           <w:p>
             <w:pPr>
               <w:pStyle w:val="Text-st"/>
+              <w:spacing w:after="120" w:line="240" w:lineRule="auto"/>
               <w:jc w:val="center"/>
               <w:rPr>
                 <w:rFonts w:ascii="Calibri" w:hAnsi="Calibri" w:cs="Calibri"/>
@@ -6064,6 +6079,16 @@
                 <w:sz w:val="22"/>
               </w:rPr>
             </w:pPr>
+            <w:r>
+              <w:rPr>
+                <w:rFonts w:ascii="Calibri" w:hAnsi="Calibri" w:cs="Calibri"/>
+                <w:b/>
+                <w:bCs/>
+                <w:color w:val="548235"/>
+                <w:sz w:val="22"/>
+              </w:rPr>
+              <w:t>2</w:t>
+            </w:r>
           </w:p>
         </w:tc>
         <w:tc>
@@ -6074,6 +6099,7 @@
           <w:p>
             <w:pPr>
               <w:pStyle w:val="Text-st"/>
+              <w:spacing w:after="120" w:line="240" w:lineRule="auto"/>
               <w:jc w:val="center"/>
               <w:rPr>
                 <w:rFonts w:ascii="Calibri" w:hAnsi="Calibri" w:cs="Calibri"/>
@@ -6083,6 +6109,16 @@
                 <w:sz w:val="22"/>
               </w:rPr>
             </w:pPr>
+            <w:r>
+              <w:rPr>
+                <w:rFonts w:ascii="Calibri" w:hAnsi="Calibri" w:cs="Calibri"/>
+                <w:b/>
+                <w:bCs/>
+                <w:color w:val="FFC000"/>
+                <w:sz w:val="22"/>
+              </w:rPr>
+              <w:t>2</w:t>
+            </w:r>
           </w:p>
         </w:tc>
         <w:tc>
@@ -6093,6 +6129,7 @@
           <w:p>
             <w:pPr>
               <w:pStyle w:val="Text-st"/>
+              <w:spacing w:after="120" w:line="240" w:lineRule="auto"/>
               <w:jc w:val="center"/>
               <w:rPr>
                 <w:rFonts w:ascii="Calibri" w:hAnsi="Calibri" w:cs="Calibri"/>
@@ -6102,6 +6139,16 @@
                 <w:sz w:val="22"/>
               </w:rPr>
             </w:pPr>
+            <w:r>
+              <w:rPr>
+                <w:rFonts w:ascii="Calibri" w:hAnsi="Calibri" w:cs="Calibri"/>
+                <w:b/>
+                <w:bCs/>
+                <w:color w:val="FFC000"/>
+                <w:sz w:val="22"/>
+              </w:rPr>
+              <w:t>2</w:t>
+            </w:r>
           </w:p>
         </w:tc>
         <w:tc>
@@ -6111,6 +6158,7 @@
           <w:p>
             <w:pPr>
               <w:pStyle w:val="Text-st"/>
+              <w:spacing w:after="120" w:line="240" w:lineRule="auto"/>
               <w:rPr>
                 <w:sz w:val="20"/>
                 <w:szCs w:val="20"/>
@@ -6130,6 +6178,7 @@
           <w:p>
             <w:pPr>
               <w:pStyle w:val="Text-st"/>
+              <w:spacing w:after="0" w:line="240" w:lineRule="auto"/>
               <w:rPr>
                 <w:sz w:val="22"/>
               </w:rPr>
@@ -6152,6 +6201,7 @@
           <w:p>
             <w:pPr>
               <w:pStyle w:val="Text-st"/>
+              <w:spacing w:after="0" w:line="240" w:lineRule="auto"/>
               <w:jc w:val="left"/>
               <w:rPr>
                 <w:color w:val="auto"/>
@@ -6168,6 +6218,7 @@
           <w:p>
             <w:pPr>
               <w:pStyle w:val="Text-st"/>
+              <w:spacing w:after="0" w:line="240" w:lineRule="auto"/>
               <w:jc w:val="left"/>
               <w:rPr>
                 <w:rFonts w:ascii="Calibri" w:hAnsi="Calibri" w:cs="Calibri"/>
@@ -6187,6 +6238,7 @@
           <w:p>
             <w:pPr>
               <w:pStyle w:val="Text-st"/>
+              <w:spacing w:after="0" w:line="240" w:lineRule="auto"/>
               <w:jc w:val="left"/>
               <w:rPr>
                 <w:rFonts w:ascii="Calibri" w:hAnsi="Calibri" w:cs="Calibri"/>
@@ -6206,6 +6258,7 @@
           <w:p>
             <w:pPr>
               <w:pStyle w:val="Text-st"/>
+              <w:spacing w:after="0" w:line="240" w:lineRule="auto"/>
               <w:jc w:val="left"/>
               <w:rPr>
                 <w:rFonts w:ascii="Calibri" w:hAnsi="Calibri" w:cs="Calibri"/>
@@ -6225,6 +6278,7 @@
           <w:p>
             <w:pPr>
               <w:pStyle w:val="Text-st"/>
+              <w:spacing w:after="0" w:line="240" w:lineRule="auto"/>
               <w:jc w:val="left"/>
               <w:rPr>
                 <w:color w:val="auto"/>
@@ -6261,6 +6315,7 @@
           <w:p>
             <w:pPr>
               <w:pStyle w:val="Text-st"/>
+              <w:spacing w:after="120" w:line="240" w:lineRule="auto"/>
               <w:jc w:val="left"/>
               <w:rPr>
                 <w:sz w:val="20"/>
@@ -6284,6 +6339,7 @@
           <w:p>
             <w:pPr>
               <w:pStyle w:val="Text-st"/>
+              <w:spacing w:after="120" w:line="240" w:lineRule="auto"/>
               <w:jc w:val="center"/>
               <w:rPr>
                 <w:rFonts w:ascii="Calibri" w:hAnsi="Calibri" w:cs="Calibri"/>
@@ -6293,6 +6349,16 @@
                 <w:sz w:val="22"/>
               </w:rPr>
             </w:pPr>
+            <w:r>
+              <w:rPr>
+                <w:rFonts w:ascii="Calibri" w:hAnsi="Calibri" w:cs="Calibri"/>
+                <w:b/>
+                <w:bCs/>
+                <w:color w:val="FFC000"/>
+                <w:sz w:val="22"/>
+              </w:rPr>
+              <w:t>2</w:t>
+            </w:r>
           </w:p>
         </w:tc>
         <w:tc>
@@ -6303,6 +6369,7 @@
           <w:p>
             <w:pPr>
               <w:pStyle w:val="Text-st"/>
+              <w:spacing w:after="120" w:line="240" w:lineRule="auto"/>
               <w:jc w:val="center"/>
               <w:rPr>
                 <w:rFonts w:ascii="Calibri" w:hAnsi="Calibri" w:cs="Calibri"/>
@@ -6312,6 +6379,16 @@
                 <w:sz w:val="22"/>
               </w:rPr>
             </w:pPr>
+            <w:r>
+              <w:rPr>
+                <w:rFonts w:ascii="Calibri" w:hAnsi="Calibri" w:cs="Calibri"/>
+                <w:b/>
+                <w:bCs/>
+                <w:color w:val="FF0000"/>
+                <w:sz w:val="22"/>
+              </w:rPr>
+              <w:t>3</w:t>
+            </w:r>
           </w:p>
         </w:tc>
         <w:tc>
@@ -6322,6 +6399,7 @@
           <w:p>
             <w:pPr>
               <w:pStyle w:val="Text-st"/>
+              <w:spacing w:after="120" w:line="240" w:lineRule="auto"/>
               <w:jc w:val="center"/>
               <w:rPr>
                 <w:rFonts w:ascii="Calibri" w:hAnsi="Calibri" w:cs="Calibri"/>
@@ -6331,15 +6409,28 @@
                 <w:sz w:val="22"/>
               </w:rPr>
             </w:pPr>
+            <w:r>
+              <w:rPr>
+                <w:rFonts w:ascii="Calibri" w:hAnsi="Calibri" w:cs="Calibri"/>
+                <w:b/>
+                <w:bCs/>
+                <w:color w:val="FFC000"/>
+                <w:sz w:val="22"/>
+              </w:rPr>
+              <w:t>2</w:t>
+            </w:r>
           </w:p>
         </w:tc>
         <w:tc>
           <w:tcPr>
             <w:tcW w:w="5233" w:type="dxa"/>
-          </w:tcPr>
-          <w:p>
-            <w:pPr>
-              <w:pStyle w:val="Text-st"/>
+            <w:vAlign w:val="center"/>
+          </w:tcPr>
+          <w:p>
+            <w:pPr>
+              <w:pStyle w:val="Text-st"/>
+              <w:spacing w:after="120" w:line="240" w:lineRule="auto"/>
+              <w:jc w:val="left"/>
               <w:rPr>
                 <w:sz w:val="20"/>
                 <w:szCs w:val="20"/>
@@ -6352,8 +6443,6 @@
               </w:rPr>
               <w:t xml:space="preserve">Se former afin de maîtriser au mieux les différents outils à </w:t>
             </w:r>
-            <w:proofErr w:type="spellStart"/>
-            <w:proofErr w:type="gramStart"/>
             <w:r>
               <w:rPr>
                 <w:sz w:val="20"/>
@@ -6366,17 +6455,8 @@
                 <w:sz w:val="20"/>
                 <w:szCs w:val="20"/>
               </w:rPr>
-              <w:t>.</w:t>
-            </w:r>
-            <w:r>
-              <w:rPr>
-                <w:sz w:val="20"/>
-                <w:szCs w:val="20"/>
-              </w:rPr>
-              <w:t>r</w:t>
-            </w:r>
-            <w:proofErr w:type="spellEnd"/>
-            <w:proofErr w:type="gramEnd"/>
+              <w:t>r.</w:t>
+            </w:r>
           </w:p>
         </w:tc>
       </w:tr>
@@ -6407,6 +6487,7 @@
           <w:p>
             <w:pPr>
               <w:pStyle w:val="Text-st"/>
+              <w:spacing w:after="120" w:line="240" w:lineRule="auto"/>
               <w:jc w:val="left"/>
               <w:rPr>
                 <w:sz w:val="20"/>
@@ -6430,6 +6511,7 @@
           <w:p>
             <w:pPr>
               <w:pStyle w:val="Text-st"/>
+              <w:spacing w:after="120" w:line="240" w:lineRule="auto"/>
               <w:jc w:val="center"/>
               <w:rPr>
                 <w:rFonts w:ascii="Calibri" w:hAnsi="Calibri" w:cs="Calibri"/>
@@ -6439,6 +6521,16 @@
                 <w:sz w:val="22"/>
               </w:rPr>
             </w:pPr>
+            <w:r>
+              <w:rPr>
+                <w:rFonts w:ascii="Calibri" w:hAnsi="Calibri" w:cs="Calibri"/>
+                <w:b/>
+                <w:bCs/>
+                <w:color w:val="FFC000"/>
+                <w:sz w:val="22"/>
+              </w:rPr>
+              <w:t>2</w:t>
+            </w:r>
           </w:p>
         </w:tc>
         <w:tc>
@@ -6449,6 +6541,7 @@
           <w:p>
             <w:pPr>
               <w:pStyle w:val="Text-st"/>
+              <w:spacing w:after="120" w:line="240" w:lineRule="auto"/>
               <w:jc w:val="center"/>
               <w:rPr>
                 <w:rFonts w:ascii="Calibri" w:hAnsi="Calibri" w:cs="Calibri"/>
@@ -6458,6 +6551,16 @@
                 <w:sz w:val="22"/>
               </w:rPr>
             </w:pPr>
+            <w:r>
+              <w:rPr>
+                <w:rFonts w:ascii="Calibri" w:hAnsi="Calibri" w:cs="Calibri"/>
+                <w:b/>
+                <w:bCs/>
+                <w:color w:val="FF0000"/>
+                <w:sz w:val="22"/>
+              </w:rPr>
+              <w:t>3</w:t>
+            </w:r>
           </w:p>
         </w:tc>
         <w:tc>
@@ -6468,6 +6571,7 @@
           <w:p>
             <w:pPr>
               <w:pStyle w:val="Text-st"/>
+              <w:spacing w:after="120" w:line="240" w:lineRule="auto"/>
               <w:jc w:val="center"/>
               <w:rPr>
                 <w:rFonts w:ascii="Calibri" w:hAnsi="Calibri" w:cs="Calibri"/>
@@ -6477,15 +6581,28 @@
                 <w:sz w:val="22"/>
               </w:rPr>
             </w:pPr>
+            <w:r>
+              <w:rPr>
+                <w:rFonts w:ascii="Calibri" w:hAnsi="Calibri" w:cs="Calibri"/>
+                <w:b/>
+                <w:bCs/>
+                <w:color w:val="FFC000"/>
+                <w:sz w:val="22"/>
+              </w:rPr>
+              <w:t>2</w:t>
+            </w:r>
           </w:p>
         </w:tc>
         <w:tc>
           <w:tcPr>
             <w:tcW w:w="5233" w:type="dxa"/>
-          </w:tcPr>
-          <w:p>
-            <w:pPr>
-              <w:pStyle w:val="Text-st"/>
+            <w:vAlign w:val="center"/>
+          </w:tcPr>
+          <w:p>
+            <w:pPr>
+              <w:pStyle w:val="Text-st"/>
+              <w:spacing w:after="120" w:line="240" w:lineRule="auto"/>
+              <w:jc w:val="left"/>
               <w:rPr>
                 <w:sz w:val="20"/>
                 <w:szCs w:val="20"/>
@@ -6549,6 +6666,7 @@
           <w:p>
             <w:pPr>
               <w:pStyle w:val="Text-st"/>
+              <w:spacing w:after="120" w:line="240" w:lineRule="auto"/>
               <w:jc w:val="left"/>
               <w:rPr>
                 <w:sz w:val="20"/>
@@ -6572,6 +6690,7 @@
           <w:p>
             <w:pPr>
               <w:pStyle w:val="Text-st"/>
+              <w:spacing w:after="120" w:line="240" w:lineRule="auto"/>
               <w:jc w:val="center"/>
               <w:rPr>
                 <w:rFonts w:ascii="Calibri" w:hAnsi="Calibri" w:cs="Calibri"/>
@@ -6591,6 +6710,7 @@
           <w:p>
             <w:pPr>
               <w:pStyle w:val="Text-st"/>
+              <w:spacing w:after="120" w:line="240" w:lineRule="auto"/>
               <w:jc w:val="center"/>
               <w:rPr>
                 <w:rFonts w:ascii="Calibri" w:hAnsi="Calibri" w:cs="Calibri"/>
@@ -6610,6 +6730,7 @@
           <w:p>
             <w:pPr>
               <w:pStyle w:val="Text-st"/>
+              <w:spacing w:after="120" w:line="240" w:lineRule="auto"/>
               <w:jc w:val="center"/>
               <w:rPr>
                 <w:rFonts w:ascii="Calibri" w:hAnsi="Calibri" w:cs="Calibri"/>
@@ -6628,6 +6749,7 @@
           <w:p>
             <w:pPr>
               <w:pStyle w:val="Text-st"/>
+              <w:spacing w:after="120" w:line="240" w:lineRule="auto"/>
               <w:rPr>
                 <w:sz w:val="20"/>
                 <w:szCs w:val="20"/>
@@ -6663,6 +6785,7 @@
           <w:p>
             <w:pPr>
               <w:pStyle w:val="Text-st"/>
+              <w:spacing w:after="120" w:line="240" w:lineRule="auto"/>
               <w:jc w:val="left"/>
               <w:rPr>
                 <w:sz w:val="20"/>
@@ -6707,6 +6830,7 @@
           <w:p>
             <w:pPr>
               <w:pStyle w:val="Text-st"/>
+              <w:spacing w:after="120" w:line="240" w:lineRule="auto"/>
               <w:jc w:val="center"/>
               <w:rPr>
                 <w:rFonts w:ascii="Calibri" w:hAnsi="Calibri" w:cs="Calibri"/>
@@ -6716,6 +6840,16 @@
                 <w:sz w:val="22"/>
               </w:rPr>
             </w:pPr>
+            <w:r>
+              <w:rPr>
+                <w:rFonts w:ascii="Calibri" w:hAnsi="Calibri" w:cs="Calibri"/>
+                <w:b/>
+                <w:bCs/>
+                <w:color w:val="548235"/>
+                <w:sz w:val="22"/>
+              </w:rPr>
+              <w:t>1</w:t>
+            </w:r>
           </w:p>
         </w:tc>
         <w:tc>
@@ -6726,6 +6860,7 @@
           <w:p>
             <w:pPr>
               <w:pStyle w:val="Text-st"/>
+              <w:spacing w:after="120" w:line="240" w:lineRule="auto"/>
               <w:jc w:val="center"/>
               <w:rPr>
                 <w:rFonts w:ascii="Calibri" w:hAnsi="Calibri" w:cs="Calibri"/>
@@ -6735,6 +6870,16 @@
                 <w:sz w:val="22"/>
               </w:rPr>
             </w:pPr>
+            <w:r>
+              <w:rPr>
+                <w:rFonts w:ascii="Calibri" w:hAnsi="Calibri" w:cs="Calibri"/>
+                <w:b/>
+                <w:bCs/>
+                <w:color w:val="FFC000"/>
+                <w:sz w:val="22"/>
+              </w:rPr>
+              <w:t>2</w:t>
+            </w:r>
           </w:p>
         </w:tc>
         <w:tc>
@@ -6745,6 +6890,7 @@
           <w:p>
             <w:pPr>
               <w:pStyle w:val="Text-st"/>
+              <w:spacing w:after="120" w:line="240" w:lineRule="auto"/>
               <w:jc w:val="center"/>
               <w:rPr>
                 <w:rFonts w:ascii="Calibri" w:hAnsi="Calibri" w:cs="Calibri"/>
@@ -6754,15 +6900,28 @@
                 <w:sz w:val="22"/>
               </w:rPr>
             </w:pPr>
+            <w:r>
+              <w:rPr>
+                <w:rFonts w:ascii="Calibri" w:hAnsi="Calibri" w:cs="Calibri"/>
+                <w:b/>
+                <w:bCs/>
+                <w:color w:val="FFC000"/>
+                <w:sz w:val="22"/>
+              </w:rPr>
+              <w:t>2</w:t>
+            </w:r>
           </w:p>
         </w:tc>
         <w:tc>
           <w:tcPr>
             <w:tcW w:w="5233" w:type="dxa"/>
-          </w:tcPr>
-          <w:p>
-            <w:pPr>
-              <w:pStyle w:val="Text-st"/>
+            <w:vAlign w:val="center"/>
+          </w:tcPr>
+          <w:p>
+            <w:pPr>
+              <w:pStyle w:val="Text-st"/>
+              <w:spacing w:after="120" w:line="240" w:lineRule="auto"/>
+              <w:jc w:val="left"/>
               <w:rPr>
                 <w:sz w:val="20"/>
                 <w:szCs w:val="18"/>
@@ -6805,6 +6964,7 @@
           <w:p>
             <w:pPr>
               <w:pStyle w:val="Text-st"/>
+              <w:spacing w:after="0" w:line="240" w:lineRule="auto"/>
               <w:jc w:val="left"/>
               <w:rPr>
                 <w:sz w:val="20"/>
@@ -6822,7 +6982,7 @@
           <w:p>
             <w:pPr>
               <w:pStyle w:val="Text-st"/>
-              <w:spacing w:after="0"/>
+              <w:spacing w:after="0" w:line="240" w:lineRule="auto"/>
               <w:jc w:val="left"/>
               <w:rPr>
                 <w:sz w:val="20"/>
@@ -6840,7 +7000,7 @@
           <w:p>
             <w:pPr>
               <w:pStyle w:val="Text-st"/>
-              <w:spacing w:after="0"/>
+              <w:spacing w:after="0" w:line="240" w:lineRule="auto"/>
               <w:jc w:val="left"/>
               <w:rPr>
                 <w:sz w:val="20"/>
@@ -6865,6 +7025,7 @@
           <w:p>
             <w:pPr>
               <w:pStyle w:val="Text-st"/>
+              <w:spacing w:line="240" w:lineRule="auto"/>
               <w:jc w:val="left"/>
               <w:rPr>
                 <w:sz w:val="20"/>
@@ -6888,6 +7049,7 @@
           <w:p>
             <w:pPr>
               <w:pStyle w:val="Text-st"/>
+              <w:spacing w:after="120" w:line="240" w:lineRule="auto"/>
               <w:jc w:val="center"/>
               <w:rPr>
                 <w:rFonts w:ascii="Calibri" w:hAnsi="Calibri" w:cs="Calibri"/>
@@ -6897,6 +7059,16 @@
                 <w:sz w:val="22"/>
               </w:rPr>
             </w:pPr>
+            <w:r>
+              <w:rPr>
+                <w:rFonts w:ascii="Calibri" w:hAnsi="Calibri" w:cs="Calibri"/>
+                <w:b/>
+                <w:bCs/>
+                <w:color w:val="FFC000"/>
+                <w:sz w:val="22"/>
+              </w:rPr>
+              <w:t>2</w:t>
+            </w:r>
           </w:p>
         </w:tc>
         <w:tc>
@@ -6907,6 +7079,7 @@
           <w:p>
             <w:pPr>
               <w:pStyle w:val="Text-st"/>
+              <w:spacing w:line="240" w:lineRule="auto"/>
               <w:jc w:val="center"/>
               <w:rPr>
                 <w:rFonts w:ascii="Calibri" w:hAnsi="Calibri" w:cs="Calibri"/>
@@ -6916,6 +7089,16 @@
                 <w:sz w:val="22"/>
               </w:rPr>
             </w:pPr>
+            <w:r>
+              <w:rPr>
+                <w:rFonts w:ascii="Calibri" w:hAnsi="Calibri" w:cs="Calibri"/>
+                <w:b/>
+                <w:bCs/>
+                <w:color w:val="FF0000"/>
+                <w:sz w:val="22"/>
+              </w:rPr>
+              <w:t>3</w:t>
+            </w:r>
           </w:p>
         </w:tc>
         <w:tc>
@@ -6926,6 +7109,7 @@
           <w:p>
             <w:pPr>
               <w:pStyle w:val="Text-st"/>
+              <w:spacing w:after="120" w:line="240" w:lineRule="auto"/>
               <w:jc w:val="center"/>
               <w:rPr>
                 <w:rFonts w:ascii="Calibri" w:hAnsi="Calibri" w:cs="Calibri"/>
@@ -6935,15 +7119,28 @@
                 <w:sz w:val="22"/>
               </w:rPr>
             </w:pPr>
+            <w:r>
+              <w:rPr>
+                <w:rFonts w:ascii="Calibri" w:hAnsi="Calibri" w:cs="Calibri"/>
+                <w:b/>
+                <w:bCs/>
+                <w:color w:val="FFC000"/>
+                <w:sz w:val="22"/>
+              </w:rPr>
+              <w:t>2</w:t>
+            </w:r>
           </w:p>
         </w:tc>
         <w:tc>
           <w:tcPr>
             <w:tcW w:w="5233" w:type="dxa"/>
-          </w:tcPr>
-          <w:p>
-            <w:pPr>
-              <w:pStyle w:val="Text-st"/>
+            <w:vAlign w:val="center"/>
+          </w:tcPr>
+          <w:p>
+            <w:pPr>
+              <w:pStyle w:val="Text-st"/>
+              <w:spacing w:line="240" w:lineRule="auto"/>
+              <w:jc w:val="left"/>
               <w:rPr>
                 <w:sz w:val="20"/>
                 <w:szCs w:val="20"/>
@@ -6956,15 +7153,13 @@
               </w:rPr>
               <w:t xml:space="preserve">Choisir un </w:t>
             </w:r>
-            <w:proofErr w:type="spellStart"/>
-            <w:r>
-              <w:rPr>
-                <w:sz w:val="20"/>
-                <w:szCs w:val="20"/>
-              </w:rPr>
-              <w:t>framework</w:t>
-            </w:r>
-            <w:proofErr w:type="spellEnd"/>
+            <w:r>
+              <w:rPr>
+                <w:sz w:val="20"/>
+                <w:szCs w:val="20"/>
+              </w:rPr>
+              <w:t>Framework</w:t>
+            </w:r>
             <w:r>
               <w:rPr>
                 <w:sz w:val="20"/>
@@ -6986,17 +7181,17 @@
           <w:p>
             <w:pPr>
               <w:pStyle w:val="Text-st"/>
-              <w:rPr>
-                <w:sz w:val="22"/>
-              </w:rPr>
-            </w:pPr>
-            <w:r>
-              <w:rPr>
-                <w:b/>
-                <w:bCs/>
-                <w:sz w:val="22"/>
-              </w:rPr>
-              <w:lastRenderedPageBreak/>
+              <w:spacing w:after="0" w:line="240" w:lineRule="auto"/>
+              <w:rPr>
+                <w:sz w:val="22"/>
+              </w:rPr>
+            </w:pPr>
+            <w:r>
+              <w:rPr>
+                <w:b/>
+                <w:bCs/>
+                <w:sz w:val="22"/>
+              </w:rPr>
               <w:t>Juridiques</w:t>
             </w:r>
           </w:p>
@@ -7009,6 +7204,7 @@
           <w:p>
             <w:pPr>
               <w:pStyle w:val="Text-st"/>
+              <w:spacing w:after="0" w:line="240" w:lineRule="auto"/>
               <w:rPr>
                 <w:sz w:val="22"/>
               </w:rPr>
@@ -7023,6 +7219,7 @@
           <w:p>
             <w:pPr>
               <w:pStyle w:val="Text-st"/>
+              <w:spacing w:after="0" w:line="240" w:lineRule="auto"/>
               <w:jc w:val="center"/>
               <w:rPr>
                 <w:rFonts w:ascii="Calibri" w:hAnsi="Calibri" w:cs="Calibri"/>
@@ -7042,6 +7239,7 @@
           <w:p>
             <w:pPr>
               <w:pStyle w:val="Text-st"/>
+              <w:spacing w:after="0" w:line="240" w:lineRule="auto"/>
               <w:jc w:val="center"/>
               <w:rPr>
                 <w:rFonts w:ascii="Calibri" w:hAnsi="Calibri" w:cs="Calibri"/>
@@ -7061,6 +7259,7 @@
           <w:p>
             <w:pPr>
               <w:pStyle w:val="Text-st"/>
+              <w:spacing w:after="0" w:line="240" w:lineRule="auto"/>
               <w:jc w:val="center"/>
               <w:rPr>
                 <w:rFonts w:ascii="Calibri" w:hAnsi="Calibri" w:cs="Calibri"/>
@@ -7079,6 +7278,7 @@
           <w:p>
             <w:pPr>
               <w:pStyle w:val="Text-st"/>
+              <w:spacing w:after="0" w:line="240" w:lineRule="auto"/>
               <w:rPr>
                 <w:sz w:val="22"/>
               </w:rPr>
@@ -7113,6 +7313,7 @@
           <w:p>
             <w:pPr>
               <w:pStyle w:val="Text-st"/>
+              <w:spacing w:after="120" w:line="240" w:lineRule="auto"/>
               <w:rPr>
                 <w:sz w:val="22"/>
               </w:rPr>
@@ -7134,6 +7335,7 @@
           <w:p>
             <w:pPr>
               <w:pStyle w:val="Text-st"/>
+              <w:spacing w:after="120" w:line="240" w:lineRule="auto"/>
               <w:jc w:val="center"/>
               <w:rPr>
                 <w:rFonts w:ascii="Calibri" w:hAnsi="Calibri" w:cs="Calibri"/>
@@ -7163,6 +7365,7 @@
           <w:p>
             <w:pPr>
               <w:pStyle w:val="Text-st"/>
+              <w:spacing w:after="120" w:line="240" w:lineRule="auto"/>
               <w:jc w:val="center"/>
               <w:rPr>
                 <w:rFonts w:ascii="Calibri" w:hAnsi="Calibri" w:cs="Calibri"/>
@@ -7192,6 +7395,7 @@
           <w:p>
             <w:pPr>
               <w:pStyle w:val="Text-st"/>
+              <w:spacing w:after="120" w:line="240" w:lineRule="auto"/>
               <w:jc w:val="center"/>
               <w:rPr>
                 <w:rFonts w:ascii="Calibri" w:hAnsi="Calibri" w:cs="Calibri"/>
@@ -7220,6 +7424,7 @@
           <w:p>
             <w:pPr>
               <w:pStyle w:val="Text-st"/>
+              <w:spacing w:after="120" w:line="240" w:lineRule="auto"/>
               <w:rPr>
                 <w:sz w:val="22"/>
               </w:rPr>
@@ -7237,399 +7442,202 @@
     </w:tbl>
     <w:p>
       <w:pPr>
-        <w:jc w:val="left"/>
+        <w:pStyle w:val="Text-st"/>
+        <w:tabs>
+          <w:tab w:val="left" w:pos="6379"/>
+          <w:tab w:val="left" w:pos="7513"/>
+        </w:tabs>
+        <w:spacing w:after="0" w:line="240" w:lineRule="auto"/>
+        <w:ind w:left="4320" w:firstLine="500"/>
         <w:rPr>
-          <w:rFonts w:ascii="Century Gothic" w:hAnsi="Century Gothic" w:cs="Aharoni"/>
-          <w:color w:val="161616"/>
-          <w:shd w:val="clear" w:color="auto" w:fill="FFFFFF"/>
+          <w:rFonts w:ascii="Calibri" w:hAnsi="Calibri" w:cs="Calibri"/>
+          <w:b/>
+          <w:bCs/>
+          <w:color w:val="548235"/>
+          <w:sz w:val="22"/>
         </w:rPr>
       </w:pPr>
-    </w:p>
-    <w:tbl>
-      <w:tblPr>
-        <w:tblpPr w:leftFromText="180" w:rightFromText="180" w:vertAnchor="text" w:horzAnchor="margin" w:tblpXSpec="center" w:tblpY="252"/>
-        <w:tblW w:w="4534" w:type="dxa"/>
-        <w:tblLook w:val="04A0" w:firstRow="1" w:lastRow="0" w:firstColumn="1" w:lastColumn="0" w:noHBand="0" w:noVBand="1"/>
-      </w:tblPr>
-      <w:tblGrid>
-        <w:gridCol w:w="1710"/>
-        <w:gridCol w:w="1457"/>
-        <w:gridCol w:w="1367"/>
-      </w:tblGrid>
-      <w:tr>
-        <w:trPr>
-          <w:trHeight w:val="276"/>
-        </w:trPr>
-        <w:tc>
-          <w:tcPr>
-            <w:tcW w:w="1710" w:type="dxa"/>
-            <w:tcBorders>
-              <w:top w:val="nil"/>
-              <w:left w:val="nil"/>
-              <w:bottom w:val="nil"/>
-              <w:right w:val="nil"/>
-            </w:tcBorders>
-            <w:shd w:val="clear" w:color="F2F2F2" w:fill="F2F2F2"/>
-            <w:noWrap/>
-            <w:vAlign w:val="bottom"/>
-            <w:hideMark/>
-          </w:tcPr>
-          <w:p>
-            <w:pPr>
-              <w:spacing w:after="0" w:line="240" w:lineRule="auto"/>
-              <w:rPr>
-                <w:rFonts w:ascii="Century Gothic" w:eastAsia="Times New Roman" w:hAnsi="Century Gothic" w:cs="Calibri"/>
-                <w:b/>
-                <w:bCs/>
-                <w:color w:val="548235"/>
-              </w:rPr>
-            </w:pPr>
-            <w:r>
-              <w:rPr>
-                <w:rFonts w:ascii="Century Gothic" w:eastAsia="Times New Roman" w:hAnsi="Century Gothic" w:cs="Calibri"/>
-                <w:b/>
-                <w:bCs/>
-                <w:color w:val="548235"/>
-              </w:rPr>
-              <w:t>Peu probable</w:t>
-            </w:r>
-          </w:p>
-        </w:tc>
-        <w:tc>
-          <w:tcPr>
-            <w:tcW w:w="1457" w:type="dxa"/>
-            <w:tcBorders>
-              <w:top w:val="nil"/>
-              <w:left w:val="nil"/>
-              <w:bottom w:val="nil"/>
-              <w:right w:val="nil"/>
-            </w:tcBorders>
-            <w:shd w:val="clear" w:color="F2F2F2" w:fill="F2F2F2"/>
-            <w:noWrap/>
-            <w:vAlign w:val="bottom"/>
-            <w:hideMark/>
-          </w:tcPr>
-          <w:p>
-            <w:pPr>
-              <w:spacing w:after="0" w:line="240" w:lineRule="auto"/>
-              <w:rPr>
-                <w:rFonts w:ascii="Century Gothic" w:eastAsia="Times New Roman" w:hAnsi="Century Gothic" w:cs="Calibri"/>
-                <w:b/>
-                <w:bCs/>
-                <w:color w:val="548235"/>
-              </w:rPr>
-            </w:pPr>
-            <w:r>
-              <w:rPr>
-                <w:rFonts w:ascii="Century Gothic" w:eastAsia="Times New Roman" w:hAnsi="Century Gothic" w:cs="Calibri"/>
-                <w:b/>
-                <w:bCs/>
-                <w:color w:val="548235"/>
-              </w:rPr>
-              <w:t>Mineur</w:t>
-            </w:r>
-          </w:p>
-        </w:tc>
-        <w:tc>
-          <w:tcPr>
-            <w:tcW w:w="1367" w:type="dxa"/>
-            <w:tcBorders>
-              <w:top w:val="nil"/>
-              <w:left w:val="nil"/>
-              <w:bottom w:val="nil"/>
-              <w:right w:val="nil"/>
-            </w:tcBorders>
-            <w:shd w:val="clear" w:color="F2F2F2" w:fill="F2F2F2"/>
-            <w:noWrap/>
-            <w:vAlign w:val="bottom"/>
-            <w:hideMark/>
-          </w:tcPr>
-          <w:p>
-            <w:pPr>
-              <w:spacing w:after="0" w:line="240" w:lineRule="auto"/>
-              <w:rPr>
-                <w:rFonts w:ascii="Century Gothic" w:eastAsia="Times New Roman" w:hAnsi="Century Gothic" w:cs="Calibri"/>
-                <w:b/>
-                <w:bCs/>
-                <w:color w:val="548235"/>
-              </w:rPr>
-            </w:pPr>
-            <w:proofErr w:type="spellStart"/>
-            <w:r>
-              <w:rPr>
-                <w:rFonts w:ascii="Century Gothic" w:eastAsia="Times New Roman" w:hAnsi="Century Gothic" w:cs="Calibri"/>
-                <w:b/>
-                <w:bCs/>
-                <w:color w:val="548235"/>
-              </w:rPr>
-              <w:t>Moderé</w:t>
-            </w:r>
-            <w:proofErr w:type="spellEnd"/>
-          </w:p>
-        </w:tc>
-      </w:tr>
-      <w:tr>
-        <w:trPr>
-          <w:trHeight w:val="276"/>
-        </w:trPr>
-        <w:tc>
-          <w:tcPr>
-            <w:tcW w:w="1710" w:type="dxa"/>
-            <w:tcBorders>
-              <w:top w:val="nil"/>
-              <w:left w:val="nil"/>
-              <w:bottom w:val="nil"/>
-              <w:right w:val="nil"/>
-            </w:tcBorders>
-            <w:shd w:val="clear" w:color="F2F2F2" w:fill="F2F2F2"/>
-            <w:noWrap/>
-            <w:vAlign w:val="bottom"/>
-            <w:hideMark/>
-          </w:tcPr>
-          <w:p>
-            <w:pPr>
-              <w:spacing w:after="0" w:line="240" w:lineRule="auto"/>
-              <w:rPr>
-                <w:rFonts w:ascii="Century Gothic" w:eastAsia="Times New Roman" w:hAnsi="Century Gothic" w:cs="Calibri"/>
-                <w:b/>
-                <w:bCs/>
-                <w:color w:val="FFC000"/>
-              </w:rPr>
-            </w:pPr>
-            <w:r>
-              <w:rPr>
-                <w:rFonts w:ascii="Century Gothic" w:eastAsia="Times New Roman" w:hAnsi="Century Gothic" w:cs="Calibri"/>
-                <w:b/>
-                <w:bCs/>
-                <w:color w:val="FFC000"/>
-              </w:rPr>
-              <w:t xml:space="preserve">Occasionnel </w:t>
-            </w:r>
-          </w:p>
-        </w:tc>
-        <w:tc>
-          <w:tcPr>
-            <w:tcW w:w="1457" w:type="dxa"/>
-            <w:tcBorders>
-              <w:top w:val="nil"/>
-              <w:left w:val="nil"/>
-              <w:bottom w:val="nil"/>
-              <w:right w:val="nil"/>
-            </w:tcBorders>
-            <w:shd w:val="clear" w:color="F2F2F2" w:fill="F2F2F2"/>
-            <w:noWrap/>
-            <w:vAlign w:val="bottom"/>
-            <w:hideMark/>
-          </w:tcPr>
-          <w:p>
-            <w:pPr>
-              <w:spacing w:after="0" w:line="240" w:lineRule="auto"/>
-              <w:rPr>
-                <w:rFonts w:ascii="Century Gothic" w:eastAsia="Times New Roman" w:hAnsi="Century Gothic" w:cs="Calibri"/>
-                <w:b/>
-                <w:bCs/>
-                <w:color w:val="FFC000"/>
-              </w:rPr>
-            </w:pPr>
-            <w:r>
-              <w:rPr>
-                <w:rFonts w:ascii="Century Gothic" w:eastAsia="Times New Roman" w:hAnsi="Century Gothic" w:cs="Calibri"/>
-                <w:b/>
-                <w:bCs/>
-                <w:color w:val="FFC000"/>
-              </w:rPr>
-              <w:t>Significatif</w:t>
-            </w:r>
-          </w:p>
-        </w:tc>
-        <w:tc>
-          <w:tcPr>
-            <w:tcW w:w="1367" w:type="dxa"/>
-            <w:tcBorders>
-              <w:top w:val="nil"/>
-              <w:left w:val="nil"/>
-              <w:bottom w:val="nil"/>
-              <w:right w:val="nil"/>
-            </w:tcBorders>
-            <w:shd w:val="clear" w:color="F2F2F2" w:fill="F2F2F2"/>
-            <w:noWrap/>
-            <w:vAlign w:val="bottom"/>
-            <w:hideMark/>
-          </w:tcPr>
-          <w:p>
-            <w:pPr>
-              <w:spacing w:after="0" w:line="240" w:lineRule="auto"/>
-              <w:rPr>
-                <w:rFonts w:ascii="Century Gothic" w:eastAsia="Times New Roman" w:hAnsi="Century Gothic" w:cs="Calibri"/>
-                <w:b/>
-                <w:bCs/>
-                <w:color w:val="FFC000"/>
-              </w:rPr>
-            </w:pPr>
-            <w:r>
-              <w:rPr>
-                <w:rFonts w:ascii="Century Gothic" w:eastAsia="Times New Roman" w:hAnsi="Century Gothic" w:cs="Calibri"/>
-                <w:b/>
-                <w:bCs/>
-                <w:color w:val="FFC000"/>
-              </w:rPr>
-              <w:t xml:space="preserve">Important </w:t>
-            </w:r>
-          </w:p>
-        </w:tc>
-      </w:tr>
-      <w:tr>
-        <w:trPr>
-          <w:trHeight w:val="276"/>
-        </w:trPr>
-        <w:tc>
-          <w:tcPr>
-            <w:tcW w:w="1710" w:type="dxa"/>
-            <w:tcBorders>
-              <w:top w:val="nil"/>
-              <w:left w:val="nil"/>
-              <w:bottom w:val="nil"/>
-              <w:right w:val="nil"/>
-            </w:tcBorders>
-            <w:shd w:val="clear" w:color="F2F2F2" w:fill="F2F2F2"/>
-            <w:noWrap/>
-            <w:vAlign w:val="bottom"/>
-            <w:hideMark/>
-          </w:tcPr>
-          <w:p>
-            <w:pPr>
-              <w:spacing w:after="0" w:line="240" w:lineRule="auto"/>
-              <w:rPr>
-                <w:rFonts w:ascii="Century Gothic" w:eastAsia="Times New Roman" w:hAnsi="Century Gothic" w:cs="Calibri"/>
-                <w:b/>
-                <w:bCs/>
-                <w:color w:val="FF0000"/>
-              </w:rPr>
-            </w:pPr>
-            <w:r>
-              <w:rPr>
-                <w:rFonts w:ascii="Century Gothic" w:eastAsia="Times New Roman" w:hAnsi="Century Gothic" w:cs="Calibri"/>
-                <w:b/>
-                <w:bCs/>
-                <w:color w:val="FF0000"/>
-              </w:rPr>
-              <w:t xml:space="preserve">Probable </w:t>
-            </w:r>
-          </w:p>
-        </w:tc>
-        <w:tc>
-          <w:tcPr>
-            <w:tcW w:w="1457" w:type="dxa"/>
-            <w:tcBorders>
-              <w:top w:val="nil"/>
-              <w:left w:val="nil"/>
-              <w:bottom w:val="nil"/>
-              <w:right w:val="nil"/>
-            </w:tcBorders>
-            <w:shd w:val="clear" w:color="F2F2F2" w:fill="F2F2F2"/>
-            <w:noWrap/>
-            <w:vAlign w:val="bottom"/>
-            <w:hideMark/>
-          </w:tcPr>
-          <w:p>
-            <w:pPr>
-              <w:spacing w:after="0" w:line="240" w:lineRule="auto"/>
-              <w:rPr>
-                <w:rFonts w:ascii="Century Gothic" w:eastAsia="Times New Roman" w:hAnsi="Century Gothic" w:cs="Calibri"/>
-                <w:b/>
-                <w:bCs/>
-                <w:color w:val="FF0000"/>
-              </w:rPr>
-            </w:pPr>
-            <w:r>
-              <w:rPr>
-                <w:rFonts w:ascii="Century Gothic" w:eastAsia="Times New Roman" w:hAnsi="Century Gothic" w:cs="Calibri"/>
-                <w:b/>
-                <w:bCs/>
-                <w:color w:val="FF0000"/>
-              </w:rPr>
-              <w:t xml:space="preserve">Très grave </w:t>
-            </w:r>
-          </w:p>
-        </w:tc>
-        <w:tc>
-          <w:tcPr>
-            <w:tcW w:w="1367" w:type="dxa"/>
-            <w:tcBorders>
-              <w:top w:val="nil"/>
-              <w:left w:val="nil"/>
-              <w:bottom w:val="nil"/>
-              <w:right w:val="nil"/>
-            </w:tcBorders>
-            <w:shd w:val="clear" w:color="F2F2F2" w:fill="F2F2F2"/>
-            <w:noWrap/>
-            <w:vAlign w:val="bottom"/>
-            <w:hideMark/>
-          </w:tcPr>
-          <w:p>
-            <w:pPr>
-              <w:spacing w:after="0" w:line="240" w:lineRule="auto"/>
-              <w:rPr>
-                <w:rFonts w:ascii="Century Gothic" w:eastAsia="Times New Roman" w:hAnsi="Century Gothic" w:cs="Calibri"/>
-                <w:b/>
-                <w:bCs/>
-                <w:color w:val="FF0000"/>
-              </w:rPr>
-            </w:pPr>
-            <w:r>
-              <w:rPr>
-                <w:rFonts w:ascii="Century Gothic" w:eastAsia="Times New Roman" w:hAnsi="Century Gothic" w:cs="Calibri"/>
-                <w:b/>
-                <w:bCs/>
-                <w:color w:val="FF0000"/>
-              </w:rPr>
-              <w:t xml:space="preserve">Critique </w:t>
-            </w:r>
-          </w:p>
-        </w:tc>
-      </w:tr>
-    </w:tbl>
-    <w:p>
-      <w:pPr>
-        <w:jc w:val="left"/>
+      <w:r>
         <w:rPr>
-          <w:rFonts w:ascii="Century Gothic" w:hAnsi="Century Gothic" w:cs="Aharoni"/>
-          <w:color w:val="161616"/>
-          <w:shd w:val="clear" w:color="auto" w:fill="FFFFFF"/>
+          <w:rFonts w:ascii="Calibri" w:hAnsi="Calibri" w:cs="Calibri"/>
+          <w:b/>
+          <w:bCs/>
+          <w:color w:val="548235"/>
+          <w:sz w:val="22"/>
         </w:rPr>
-      </w:pPr>
+        <w:t>Peu probable</w:t>
+      </w:r>
+      <w:r>
+        <w:rPr>
+          <w:rFonts w:ascii="Calibri" w:hAnsi="Calibri" w:cs="Calibri"/>
+          <w:b/>
+          <w:bCs/>
+          <w:color w:val="548235"/>
+          <w:sz w:val="22"/>
+        </w:rPr>
+        <w:tab/>
+        <w:t>Mineur</w:t>
+      </w:r>
+      <w:r>
+        <w:rPr>
+          <w:rFonts w:ascii="Calibri" w:hAnsi="Calibri" w:cs="Calibri"/>
+          <w:b/>
+          <w:bCs/>
+          <w:color w:val="548235"/>
+          <w:sz w:val="22"/>
+        </w:rPr>
+        <w:tab/>
+      </w:r>
+      <w:proofErr w:type="spellStart"/>
+      <w:r>
+        <w:rPr>
+          <w:rFonts w:ascii="Calibri" w:hAnsi="Calibri" w:cs="Calibri"/>
+          <w:b/>
+          <w:bCs/>
+          <w:color w:val="548235"/>
+          <w:sz w:val="22"/>
+        </w:rPr>
+        <w:t>Moderé</w:t>
+      </w:r>
+      <w:proofErr w:type="spellEnd"/>
     </w:p>
     <w:p>
       <w:pPr>
-        <w:jc w:val="left"/>
+        <w:pStyle w:val="Text-st"/>
+        <w:tabs>
+          <w:tab w:val="left" w:pos="4820"/>
+          <w:tab w:val="left" w:pos="6379"/>
+          <w:tab w:val="left" w:pos="7513"/>
+        </w:tabs>
+        <w:spacing w:after="0" w:line="240" w:lineRule="auto"/>
         <w:rPr>
-          <w:rFonts w:ascii="Century Gothic" w:hAnsi="Century Gothic" w:cs="Aharoni"/>
-          <w:color w:val="161616"/>
-          <w:shd w:val="clear" w:color="auto" w:fill="FFFFFF"/>
+          <w:rFonts w:ascii="Calibri" w:hAnsi="Calibri" w:cs="Calibri"/>
+          <w:b/>
+          <w:bCs/>
+          <w:color w:val="FFC000"/>
+          <w:sz w:val="22"/>
         </w:rPr>
       </w:pPr>
+      <w:r>
+        <w:rPr>
+          <w:rFonts w:ascii="Calibri" w:hAnsi="Calibri" w:cs="Calibri"/>
+          <w:b/>
+          <w:bCs/>
+          <w:color w:val="FFC000"/>
+          <w:sz w:val="22"/>
+        </w:rPr>
+        <w:tab/>
+      </w:r>
+      <w:r>
+        <w:rPr>
+          <w:rFonts w:ascii="Calibri" w:hAnsi="Calibri" w:cs="Calibri"/>
+          <w:b/>
+          <w:bCs/>
+          <w:color w:val="FFC000"/>
+          <w:sz w:val="22"/>
+        </w:rPr>
+        <w:t xml:space="preserve">Occasionnel </w:t>
+      </w:r>
+      <w:r>
+        <w:rPr>
+          <w:rFonts w:ascii="Calibri" w:hAnsi="Calibri" w:cs="Calibri"/>
+          <w:b/>
+          <w:bCs/>
+          <w:color w:val="FFC000"/>
+          <w:sz w:val="22"/>
+        </w:rPr>
+        <w:tab/>
+      </w:r>
+      <w:r>
+        <w:rPr>
+          <w:rFonts w:ascii="Calibri" w:hAnsi="Calibri" w:cs="Calibri"/>
+          <w:b/>
+          <w:bCs/>
+          <w:color w:val="FFC000"/>
+          <w:sz w:val="22"/>
+        </w:rPr>
+        <w:t>Significatif</w:t>
+      </w:r>
+      <w:r>
+        <w:rPr>
+          <w:rFonts w:ascii="Calibri" w:hAnsi="Calibri" w:cs="Calibri"/>
+          <w:b/>
+          <w:bCs/>
+          <w:color w:val="FFC000"/>
+          <w:sz w:val="22"/>
+        </w:rPr>
+        <w:tab/>
+      </w:r>
+      <w:r>
+        <w:rPr>
+          <w:rFonts w:ascii="Calibri" w:hAnsi="Calibri" w:cs="Calibri"/>
+          <w:b/>
+          <w:bCs/>
+          <w:color w:val="FFC000"/>
+          <w:sz w:val="22"/>
+        </w:rPr>
+        <w:t xml:space="preserve">Important </w:t>
+      </w:r>
     </w:p>
     <w:p>
       <w:pPr>
-        <w:jc w:val="left"/>
+        <w:pStyle w:val="Text-st"/>
+        <w:tabs>
+          <w:tab w:val="left" w:pos="4820"/>
+          <w:tab w:val="left" w:pos="6379"/>
+          <w:tab w:val="left" w:pos="7513"/>
+        </w:tabs>
+        <w:spacing w:after="0" w:line="240" w:lineRule="auto"/>
+      </w:pPr>
+      <w:r>
+        <w:tab/>
+      </w:r>
+      <w:r>
         <w:rPr>
-          <w:rFonts w:ascii="Century Gothic" w:hAnsi="Century Gothic" w:cs="Aharoni"/>
-          <w:color w:val="161616"/>
-          <w:shd w:val="clear" w:color="auto" w:fill="FFFFFF"/>
+          <w:rFonts w:ascii="Calibri" w:hAnsi="Calibri" w:cs="Calibri"/>
+          <w:b/>
+          <w:bCs/>
+          <w:color w:val="FF0000"/>
+          <w:sz w:val="22"/>
         </w:rPr>
-      </w:pPr>
-    </w:p>
-    <w:p>
-      <w:pPr>
-        <w:jc w:val="left"/>
+        <w:t xml:space="preserve">Probable </w:t>
+      </w:r>
+      <w:r>
         <w:rPr>
-          <w:rFonts w:ascii="Century Gothic" w:hAnsi="Century Gothic" w:cs="Aharoni"/>
-          <w:color w:val="161616"/>
-          <w:shd w:val="clear" w:color="auto" w:fill="FFFFFF"/>
+          <w:rFonts w:ascii="Calibri" w:hAnsi="Calibri" w:cs="Calibri"/>
+          <w:b/>
+          <w:bCs/>
+          <w:color w:val="FF0000"/>
+          <w:sz w:val="22"/>
         </w:rPr>
-      </w:pPr>
+        <w:tab/>
+        <w:t xml:space="preserve">Très grave </w:t>
+      </w:r>
+      <w:r>
+        <w:rPr>
+          <w:rFonts w:ascii="Calibri" w:hAnsi="Calibri" w:cs="Calibri"/>
+          <w:b/>
+          <w:bCs/>
+          <w:color w:val="FF0000"/>
+          <w:sz w:val="22"/>
+        </w:rPr>
+        <w:tab/>
+      </w:r>
+      <w:proofErr w:type="spellStart"/>
+      <w:r>
+        <w:rPr>
+          <w:rFonts w:ascii="Calibri" w:hAnsi="Calibri" w:cs="Calibri"/>
+          <w:b/>
+          <w:bCs/>
+          <w:color w:val="FF0000"/>
+          <w:sz w:val="22"/>
+        </w:rPr>
+        <w:t>Critiqu</w:t>
+      </w:r>
+      <w:proofErr w:type="spellEnd"/>
     </w:p>
     <w:sectPr>
+      <w:headerReference w:type="first" r:id="rId17"/>
       <w:pgSz w:w="15840" w:h="12240" w:orient="landscape" w:code="1"/>
       <w:pgMar w:top="1134" w:right="1134" w:bottom="1701" w:left="1134" w:header="709" w:footer="709" w:gutter="0"/>
       <w:pgNumType w:start="0"/>
@@ -7674,6 +7682,16 @@
 </file>
 
 <file path=word/footer1.xml><?xml version="1.0" encoding="utf-8"?>
+<w:ftr xmlns:wpc="http://schemas.microsoft.com/office/word/2010/wordprocessingCanvas" xmlns:cx="http://schemas.microsoft.com/office/drawing/2014/chartex" xmlns:cx1="http://schemas.microsoft.com/office/drawing/2015/9/8/chartex" xmlns:cx2="http://schemas.microsoft.com/office/drawing/2015/10/21/chartex" xmlns:cx3="http://schemas.microsoft.com/office/drawing/2016/5/9/chartex" xmlns:cx4="http://schemas.microsoft.com/office/drawing/2016/5/10/chartex" xmlns:cx5="http://schemas.microsoft.com/office/drawing/2016/5/11/chartex" xmlns:cx6="http://schemas.microsoft.com/office/drawing/2016/5/12/chartex" xmlns:cx7="http://schemas.microsoft.com/office/drawing/2016/5/13/chartex" xmlns:cx8="http://schemas.microsoft.com/office/drawing/2016/5/14/chartex" xmlns:mc="http://schemas.openxmlformats.org/markup-compatibility/2006" xmlns:aink="http://schemas.microsoft.com/office/drawing/2016/ink" xmlns:am3d="http://schemas.microsoft.com/office/drawing/2017/model3d" xmlns:o="urn:schemas-microsoft-com:office:office" xmlns:r="http://schemas.openxmlformats.org/officeDocument/2006/relationships" xmlns:m="http://schemas.openxmlformats.org/officeDocument/2006/math" xmlns:v="urn:schemas-microsoft-com:vml" xmlns:wp14="http://schemas.microsoft.com/office/word/2010/wordprocessingDrawing" xmlns:wp="http://schemas.openxmlformats.org/drawingml/2006/wordprocessingDrawing" xmlns:w10="urn:schemas-microsoft-com:office:word" xmlns:w="http://schemas.openxmlformats.org/wordprocessingml/2006/main" xmlns:w14="http://schemas.microsoft.com/office/word/2010/wordml" xmlns:w15="http://schemas.microsoft.com/office/word/2012/wordml" xmlns:w16cex="http://schemas.microsoft.com/office/word/2018/wordml/cex" xmlns:w16cid="http://schemas.microsoft.com/office/word/2016/wordml/cid" xmlns:w16="http://schemas.microsoft.com/office/word/2018/wordml" xmlns:w16sdtdh="http://schemas.microsoft.com/office/word/2020/wordml/sdtdatahash" xmlns:w16se="http://schemas.microsoft.com/office/word/2015/wordml/symex" xmlns:wpg="http://schemas.microsoft.com/office/word/2010/wordprocessingGroup" xmlns:wpi="http://schemas.microsoft.com/office/word/2010/wordprocessingInk" xmlns:wne="http://schemas.microsoft.com/office/word/2006/wordml" xmlns:wps="http://schemas.microsoft.com/office/word/2010/wordprocessingShape" mc:Ignorable="w14 w15 w16se w16cid w16 w16cex w16sdtdh wp14">
+  <w:p>
+    <w:pPr>
+      <w:pStyle w:val="Pieddepage"/>
+    </w:pPr>
+  </w:p>
+</w:ftr>
+</file>
+
+<file path=word/footer2.xml><?xml version="1.0" encoding="utf-8"?>
 <w:ftr xmlns:wpc="http://schemas.microsoft.com/office/word/2010/wordprocessingCanvas" xmlns:cx="http://schemas.microsoft.com/office/drawing/2014/chartex" xmlns:cx1="http://schemas.microsoft.com/office/drawing/2015/9/8/chartex" xmlns:cx2="http://schemas.microsoft.com/office/drawing/2015/10/21/chartex" xmlns:cx3="http://schemas.microsoft.com/office/drawing/2016/5/9/chartex" xmlns:cx4="http://schemas.microsoft.com/office/drawing/2016/5/10/chartex" xmlns:cx5="http://schemas.microsoft.com/office/drawing/2016/5/11/chartex" xmlns:cx6="http://schemas.microsoft.com/office/drawing/2016/5/12/chartex" xmlns:cx7="http://schemas.microsoft.com/office/drawing/2016/5/13/chartex" xmlns:cx8="http://schemas.microsoft.com/office/drawing/2016/5/14/chartex" xmlns:mc="http://schemas.openxmlformats.org/markup-compatibility/2006" xmlns:aink="http://schemas.microsoft.com/office/drawing/2016/ink" xmlns:am3d="http://schemas.microsoft.com/office/drawing/2017/model3d" xmlns:o="urn:schemas-microsoft-com:office:office" xmlns:r="http://schemas.openxmlformats.org/officeDocument/2006/relationships" xmlns:m="http://schemas.openxmlformats.org/officeDocument/2006/math" xmlns:v="urn:schemas-microsoft-com:vml" xmlns:wp14="http://schemas.microsoft.com/office/word/2010/wordprocessingDrawing" xmlns:wp="http://schemas.openxmlformats.org/drawingml/2006/wordprocessingDrawing" xmlns:w10="urn:schemas-microsoft-com:office:word" xmlns:w="http://schemas.openxmlformats.org/wordprocessingml/2006/main" xmlns:w14="http://schemas.microsoft.com/office/word/2010/wordml" xmlns:w15="http://schemas.microsoft.com/office/word/2012/wordml" xmlns:w16cex="http://schemas.microsoft.com/office/word/2018/wordml/cex" xmlns:w16cid="http://schemas.microsoft.com/office/word/2016/wordml/cid" xmlns:w16="http://schemas.microsoft.com/office/word/2018/wordml" xmlns:w16sdtdh="http://schemas.microsoft.com/office/word/2020/wordml/sdtdatahash" xmlns:w16se="http://schemas.microsoft.com/office/word/2015/wordml/symex" xmlns:wpg="http://schemas.microsoft.com/office/word/2010/wordprocessingGroup" xmlns:wpi="http://schemas.microsoft.com/office/word/2010/wordprocessingInk" xmlns:wne="http://schemas.microsoft.com/office/word/2006/wordml" xmlns:wps="http://schemas.microsoft.com/office/word/2010/wordprocessingShape" mc:Ignorable="w14 w15 w16se w16cid w16 w16cex w16sdtdh wp14">
   <w:p>
     <w:pPr>
@@ -7888,6 +7906,16 @@
 </w:ftr>
 </file>
 
+<file path=word/footer3.xml><?xml version="1.0" encoding="utf-8"?>
+<w:ftr xmlns:wpc="http://schemas.microsoft.com/office/word/2010/wordprocessingCanvas" xmlns:cx="http://schemas.microsoft.com/office/drawing/2014/chartex" xmlns:cx1="http://schemas.microsoft.com/office/drawing/2015/9/8/chartex" xmlns:cx2="http://schemas.microsoft.com/office/drawing/2015/10/21/chartex" xmlns:cx3="http://schemas.microsoft.com/office/drawing/2016/5/9/chartex" xmlns:cx4="http://schemas.microsoft.com/office/drawing/2016/5/10/chartex" xmlns:cx5="http://schemas.microsoft.com/office/drawing/2016/5/11/chartex" xmlns:cx6="http://schemas.microsoft.com/office/drawing/2016/5/12/chartex" xmlns:cx7="http://schemas.microsoft.com/office/drawing/2016/5/13/chartex" xmlns:cx8="http://schemas.microsoft.com/office/drawing/2016/5/14/chartex" xmlns:mc="http://schemas.openxmlformats.org/markup-compatibility/2006" xmlns:aink="http://schemas.microsoft.com/office/drawing/2016/ink" xmlns:am3d="http://schemas.microsoft.com/office/drawing/2017/model3d" xmlns:o="urn:schemas-microsoft-com:office:office" xmlns:r="http://schemas.openxmlformats.org/officeDocument/2006/relationships" xmlns:m="http://schemas.openxmlformats.org/officeDocument/2006/math" xmlns:v="urn:schemas-microsoft-com:vml" xmlns:wp14="http://schemas.microsoft.com/office/word/2010/wordprocessingDrawing" xmlns:wp="http://schemas.openxmlformats.org/drawingml/2006/wordprocessingDrawing" xmlns:w10="urn:schemas-microsoft-com:office:word" xmlns:w="http://schemas.openxmlformats.org/wordprocessingml/2006/main" xmlns:w14="http://schemas.microsoft.com/office/word/2010/wordml" xmlns:w15="http://schemas.microsoft.com/office/word/2012/wordml" xmlns:w16cex="http://schemas.microsoft.com/office/word/2018/wordml/cex" xmlns:w16cid="http://schemas.microsoft.com/office/word/2016/wordml/cid" xmlns:w16="http://schemas.microsoft.com/office/word/2018/wordml" xmlns:w16sdtdh="http://schemas.microsoft.com/office/word/2020/wordml/sdtdatahash" xmlns:w16se="http://schemas.microsoft.com/office/word/2015/wordml/symex" xmlns:wpg="http://schemas.microsoft.com/office/word/2010/wordprocessingGroup" xmlns:wpi="http://schemas.microsoft.com/office/word/2010/wordprocessingInk" xmlns:wne="http://schemas.microsoft.com/office/word/2006/wordml" xmlns:wps="http://schemas.microsoft.com/office/word/2010/wordprocessingShape" mc:Ignorable="w14 w15 w16se w16cid w16 w16cex w16sdtdh wp14">
+  <w:p>
+    <w:pPr>
+      <w:pStyle w:val="Pieddepage"/>
+    </w:pPr>
+  </w:p>
+</w:ftr>
+</file>
+
 <file path=word/footnotes.xml><?xml version="1.0" encoding="utf-8"?>
 <w:footnotes xmlns:wpc="http://schemas.microsoft.com/office/word/2010/wordprocessingCanvas" xmlns:cx="http://schemas.microsoft.com/office/drawing/2014/chartex" xmlns:cx1="http://schemas.microsoft.com/office/drawing/2015/9/8/chartex" xmlns:cx2="http://schemas.microsoft.com/office/drawing/2015/10/21/chartex" xmlns:cx3="http://schemas.microsoft.com/office/drawing/2016/5/9/chartex" xmlns:cx4="http://schemas.microsoft.com/office/drawing/2016/5/10/chartex" xmlns:cx5="http://schemas.microsoft.com/office/drawing/2016/5/11/chartex" xmlns:cx6="http://schemas.microsoft.com/office/drawing/2016/5/12/chartex" xmlns:cx7="http://schemas.microsoft.com/office/drawing/2016/5/13/chartex" xmlns:cx8="http://schemas.microsoft.com/office/drawing/2016/5/14/chartex" xmlns:mc="http://schemas.openxmlformats.org/markup-compatibility/2006" xmlns:aink="http://schemas.microsoft.com/office/drawing/2016/ink" xmlns:am3d="http://schemas.microsoft.com/office/drawing/2017/model3d" xmlns:o="urn:schemas-microsoft-com:office:office" xmlns:r="http://schemas.openxmlformats.org/officeDocument/2006/relationships" xmlns:m="http://schemas.openxmlformats.org/officeDocument/2006/math" xmlns:v="urn:schemas-microsoft-com:vml" xmlns:wp14="http://schemas.microsoft.com/office/word/2010/wordprocessingDrawing" xmlns:wp="http://schemas.openxmlformats.org/drawingml/2006/wordprocessingDrawing" xmlns:w10="urn:schemas-microsoft-com:office:word" xmlns:w="http://schemas.openxmlformats.org/wordprocessingml/2006/main" xmlns:w14="http://schemas.microsoft.com/office/word/2010/wordml" xmlns:w15="http://schemas.microsoft.com/office/word/2012/wordml" xmlns:w16cex="http://schemas.microsoft.com/office/word/2018/wordml/cex" xmlns:w16cid="http://schemas.microsoft.com/office/word/2016/wordml/cid" xmlns:w16="http://schemas.microsoft.com/office/word/2018/wordml" xmlns:w16sdtdh="http://schemas.microsoft.com/office/word/2020/wordml/sdtdatahash" xmlns:w16se="http://schemas.microsoft.com/office/word/2015/wordml/symex" xmlns:wpg="http://schemas.microsoft.com/office/word/2010/wordprocessingGroup" xmlns:wpi="http://schemas.microsoft.com/office/word/2010/wordprocessingInk" xmlns:wne="http://schemas.microsoft.com/office/word/2006/wordml" xmlns:wps="http://schemas.microsoft.com/office/word/2010/wordprocessingShape" mc:Ignorable="w14 w15 w16se w16cid w16 w16cex w16sdtdh wp14">
   <w:footnote w:type="separator" w:id="-1">
@@ -7925,6 +7953,16 @@
   <w:p>
     <w:pPr>
       <w:pStyle w:val="En-tte"/>
+    </w:pPr>
+  </w:p>
+</w:hdr>
+</file>
+
+<file path=word/header2.xml><?xml version="1.0" encoding="utf-8"?>
+<w:hdr xmlns:wpc="http://schemas.microsoft.com/office/word/2010/wordprocessingCanvas" xmlns:cx="http://schemas.microsoft.com/office/drawing/2014/chartex" xmlns:cx1="http://schemas.microsoft.com/office/drawing/2015/9/8/chartex" xmlns:cx2="http://schemas.microsoft.com/office/drawing/2015/10/21/chartex" xmlns:cx3="http://schemas.microsoft.com/office/drawing/2016/5/9/chartex" xmlns:cx4="http://schemas.microsoft.com/office/drawing/2016/5/10/chartex" xmlns:cx5="http://schemas.microsoft.com/office/drawing/2016/5/11/chartex" xmlns:cx6="http://schemas.microsoft.com/office/drawing/2016/5/12/chartex" xmlns:cx7="http://schemas.microsoft.com/office/drawing/2016/5/13/chartex" xmlns:cx8="http://schemas.microsoft.com/office/drawing/2016/5/14/chartex" xmlns:mc="http://schemas.openxmlformats.org/markup-compatibility/2006" xmlns:aink="http://schemas.microsoft.com/office/drawing/2016/ink" xmlns:am3d="http://schemas.microsoft.com/office/drawing/2017/model3d" xmlns:o="urn:schemas-microsoft-com:office:office" xmlns:r="http://schemas.openxmlformats.org/officeDocument/2006/relationships" xmlns:m="http://schemas.openxmlformats.org/officeDocument/2006/math" xmlns:v="urn:schemas-microsoft-com:vml" xmlns:wp14="http://schemas.microsoft.com/office/word/2010/wordprocessingDrawing" xmlns:wp="http://schemas.openxmlformats.org/drawingml/2006/wordprocessingDrawing" xmlns:w10="urn:schemas-microsoft-com:office:word" xmlns:w="http://schemas.openxmlformats.org/wordprocessingml/2006/main" xmlns:w14="http://schemas.microsoft.com/office/word/2010/wordml" xmlns:w15="http://schemas.microsoft.com/office/word/2012/wordml" xmlns:w16cex="http://schemas.microsoft.com/office/word/2018/wordml/cex" xmlns:w16cid="http://schemas.microsoft.com/office/word/2016/wordml/cid" xmlns:w16="http://schemas.microsoft.com/office/word/2018/wordml" xmlns:w16sdtdh="http://schemas.microsoft.com/office/word/2020/wordml/sdtdatahash" xmlns:w16se="http://schemas.microsoft.com/office/word/2015/wordml/symex" xmlns:wpg="http://schemas.microsoft.com/office/word/2010/wordprocessingGroup" xmlns:wpi="http://schemas.microsoft.com/office/word/2010/wordprocessingInk" xmlns:wne="http://schemas.microsoft.com/office/word/2006/wordml" xmlns:wps="http://schemas.microsoft.com/office/word/2010/wordprocessingShape" mc:Ignorable="w14 w15 w16se w16cid w16 w16cex w16sdtdh wp14">
+  <w:p>
+    <w:pPr>
+      <w:pStyle w:val="En-tte"/>
       <w:tabs>
         <w:tab w:val="clear" w:pos="4703"/>
       </w:tabs>
@@ -7958,7 +7996,7 @@
           <wp:extent cx="1304014" cy="489004"/>
           <wp:effectExtent l="0" t="0" r="0" b="6350"/>
           <wp:wrapNone/>
-          <wp:docPr id="2" name="Image 2"/>
+          <wp:docPr id="5" name="Image 5"/>
           <wp:cNvGraphicFramePr>
             <a:graphicFrameLocks xmlns:a="http://schemas.openxmlformats.org/drawingml/2006/main" noChangeAspect="1"/>
           </wp:cNvGraphicFramePr>
@@ -8042,6 +8080,26 @@
       <w:pStyle w:val="En-tte"/>
     </w:pPr>
   </w:p>
+  <w:p>
+    <w:pPr>
+      <w:pStyle w:val="En-tte"/>
+    </w:pPr>
+  </w:p>
+</w:hdr>
+</file>
+
+<file path=word/header3.xml><?xml version="1.0" encoding="utf-8"?>
+<w:hdr xmlns:wpc="http://schemas.microsoft.com/office/word/2010/wordprocessingCanvas" xmlns:cx="http://schemas.microsoft.com/office/drawing/2014/chartex" xmlns:cx1="http://schemas.microsoft.com/office/drawing/2015/9/8/chartex" xmlns:cx2="http://schemas.microsoft.com/office/drawing/2015/10/21/chartex" xmlns:cx3="http://schemas.microsoft.com/office/drawing/2016/5/9/chartex" xmlns:cx4="http://schemas.microsoft.com/office/drawing/2016/5/10/chartex" xmlns:cx5="http://schemas.microsoft.com/office/drawing/2016/5/11/chartex" xmlns:cx6="http://schemas.microsoft.com/office/drawing/2016/5/12/chartex" xmlns:cx7="http://schemas.microsoft.com/office/drawing/2016/5/13/chartex" xmlns:cx8="http://schemas.microsoft.com/office/drawing/2016/5/14/chartex" xmlns:mc="http://schemas.openxmlformats.org/markup-compatibility/2006" xmlns:aink="http://schemas.microsoft.com/office/drawing/2016/ink" xmlns:am3d="http://schemas.microsoft.com/office/drawing/2017/model3d" xmlns:o="urn:schemas-microsoft-com:office:office" xmlns:r="http://schemas.openxmlformats.org/officeDocument/2006/relationships" xmlns:m="http://schemas.openxmlformats.org/officeDocument/2006/math" xmlns:v="urn:schemas-microsoft-com:vml" xmlns:wp14="http://schemas.microsoft.com/office/word/2010/wordprocessingDrawing" xmlns:wp="http://schemas.openxmlformats.org/drawingml/2006/wordprocessingDrawing" xmlns:w10="urn:schemas-microsoft-com:office:word" xmlns:w="http://schemas.openxmlformats.org/wordprocessingml/2006/main" xmlns:w14="http://schemas.microsoft.com/office/word/2010/wordml" xmlns:w15="http://schemas.microsoft.com/office/word/2012/wordml" xmlns:w16cex="http://schemas.microsoft.com/office/word/2018/wordml/cex" xmlns:w16cid="http://schemas.microsoft.com/office/word/2016/wordml/cid" xmlns:w16="http://schemas.microsoft.com/office/word/2018/wordml" xmlns:w16sdtdh="http://schemas.microsoft.com/office/word/2020/wordml/sdtdatahash" xmlns:w16se="http://schemas.microsoft.com/office/word/2015/wordml/symex" xmlns:wpg="http://schemas.microsoft.com/office/word/2010/wordprocessingGroup" xmlns:wpi="http://schemas.microsoft.com/office/word/2010/wordprocessingInk" xmlns:wne="http://schemas.microsoft.com/office/word/2006/wordml" xmlns:wps="http://schemas.microsoft.com/office/word/2010/wordprocessingShape" mc:Ignorable="w14 w15 w16se w16cid w16 w16cex w16sdtdh wp14">
+  <w:p>
+    <w:pPr>
+      <w:pStyle w:val="En-tte"/>
+    </w:pPr>
+  </w:p>
+</w:hdr>
+</file>
+
+<file path=word/header4.xml><?xml version="1.0" encoding="utf-8"?>
+<w:hdr xmlns:wpc="http://schemas.microsoft.com/office/word/2010/wordprocessingCanvas" xmlns:cx="http://schemas.microsoft.com/office/drawing/2014/chartex" xmlns:cx1="http://schemas.microsoft.com/office/drawing/2015/9/8/chartex" xmlns:cx2="http://schemas.microsoft.com/office/drawing/2015/10/21/chartex" xmlns:cx3="http://schemas.microsoft.com/office/drawing/2016/5/9/chartex" xmlns:cx4="http://schemas.microsoft.com/office/drawing/2016/5/10/chartex" xmlns:cx5="http://schemas.microsoft.com/office/drawing/2016/5/11/chartex" xmlns:cx6="http://schemas.microsoft.com/office/drawing/2016/5/12/chartex" xmlns:cx7="http://schemas.microsoft.com/office/drawing/2016/5/13/chartex" xmlns:cx8="http://schemas.microsoft.com/office/drawing/2016/5/14/chartex" xmlns:mc="http://schemas.openxmlformats.org/markup-compatibility/2006" xmlns:aink="http://schemas.microsoft.com/office/drawing/2016/ink" xmlns:am3d="http://schemas.microsoft.com/office/drawing/2017/model3d" xmlns:o="urn:schemas-microsoft-com:office:office" xmlns:r="http://schemas.openxmlformats.org/officeDocument/2006/relationships" xmlns:m="http://schemas.openxmlformats.org/officeDocument/2006/math" xmlns:v="urn:schemas-microsoft-com:vml" xmlns:wp14="http://schemas.microsoft.com/office/word/2010/wordprocessingDrawing" xmlns:wp="http://schemas.openxmlformats.org/drawingml/2006/wordprocessingDrawing" xmlns:w10="urn:schemas-microsoft-com:office:word" xmlns:w="http://schemas.openxmlformats.org/wordprocessingml/2006/main" xmlns:w14="http://schemas.microsoft.com/office/word/2010/wordml" xmlns:w15="http://schemas.microsoft.com/office/word/2012/wordml" xmlns:w16cex="http://schemas.microsoft.com/office/word/2018/wordml/cex" xmlns:w16cid="http://schemas.microsoft.com/office/word/2016/wordml/cid" xmlns:w16="http://schemas.microsoft.com/office/word/2018/wordml" xmlns:w16sdtdh="http://schemas.microsoft.com/office/word/2020/wordml/sdtdatahash" xmlns:w16se="http://schemas.microsoft.com/office/word/2015/wordml/symex" xmlns:wpg="http://schemas.microsoft.com/office/word/2010/wordprocessingGroup" xmlns:wpi="http://schemas.microsoft.com/office/word/2010/wordprocessingInk" xmlns:wne="http://schemas.microsoft.com/office/word/2006/wordml" xmlns:wps="http://schemas.microsoft.com/office/word/2010/wordprocessingShape" mc:Ignorable="w14 w15 w16se w16cid w16 w16cex w16sdtdh wp14">
   <w:p>
     <w:pPr>
       <w:pStyle w:val="En-tte"/>
@@ -10589,7 +10647,6 @@
   <w:rsids>
     <w:rsidRoot w:val="00AD1DEF"/>
     <w:rsid w:val="0001193B"/>
-    <w:rsid w:val="00122E2C"/>
     <w:rsid w:val="002E30D9"/>
     <w:rsid w:val="004C7D16"/>
     <w:rsid w:val="00532292"/>
@@ -10601,6 +10658,7 @@
     <w:rsid w:val="00C3060B"/>
     <w:rsid w:val="00C3369B"/>
     <w:rsid w:val="00D941A9"/>
+    <w:rsid w:val="00E23BD1"/>
     <w:rsid w:val="00E27763"/>
     <w:rsid w:val="00F23881"/>
     <w:rsid w:val="00F5433C"/>

</xml_diff>